<commit_message>
add a few new files and logs
</commit_message>
<xml_diff>
--- a/assignment_4/zbiswas3-analysis.docx
+++ b/assignment_4/zbiswas3-analysis.docx
@@ -1,39 +1,29 @@
 
 <file path=word/document.xml><?xml version="1.0" encoding="utf-8"?>
-<w:document xmlns:wpc="http://schemas.microsoft.com/office/word/2010/wordprocessingCanvas" xmlns:cx="http://schemas.microsoft.com/office/drawing/2014/chartex" xmlns:cx1="http://schemas.microsoft.com/office/drawing/2015/9/8/chartex" xmlns:cx2="http://schemas.microsoft.com/office/drawing/2015/10/21/chartex" xmlns:cx3="http://schemas.microsoft.com/office/drawing/2016/5/9/chartex" xmlns:cx4="http://schemas.microsoft.com/office/drawing/2016/5/10/chartex" xmlns:cx5="http://schemas.microsoft.com/office/drawing/2016/5/11/chartex" xmlns:cx6="http://schemas.microsoft.com/office/drawing/2016/5/12/chartex" xmlns:cx7="http://schemas.microsoft.com/office/drawing/2016/5/13/chartex" xmlns:cx8="http://schemas.microsoft.com/office/drawing/2016/5/14/chartex" xmlns:mc="http://schemas.openxmlformats.org/markup-compatibility/2006" xmlns:aink="http://schemas.microsoft.com/office/drawing/2016/ink" xmlns:am3d="http://schemas.microsoft.com/office/drawing/2017/model3d" xmlns:o="urn:schemas-microsoft-com:office:office" xmlns:r="http://schemas.openxmlformats.org/officeDocument/2006/relationships" xmlns:m="http://schemas.openxmlformats.org/officeDocument/2006/math" xmlns:v="urn:schemas-microsoft-com:vml" xmlns:wp14="http://schemas.microsoft.com/office/word/2010/wordprocessingDrawing" xmlns:wp="http://schemas.openxmlformats.org/drawingml/2006/wordprocessingDrawing" xmlns:w10="urn:schemas-microsoft-com:office:word" xmlns:w="http://schemas.openxmlformats.org/wordprocessingml/2006/main" xmlns:w14="http://schemas.microsoft.com/office/word/2010/wordml" xmlns:w15="http://schemas.microsoft.com/office/word/2012/wordml" xmlns:w16cid="http://schemas.microsoft.com/office/word/2016/wordml/cid" xmlns:w16se="http://schemas.microsoft.com/office/word/2015/wordml/symex" xmlns:wpg="http://schemas.microsoft.com/office/word/2010/wordprocessingGroup" xmlns:wpi="http://schemas.microsoft.com/office/word/2010/wordprocessingInk" xmlns:wne="http://schemas.microsoft.com/office/word/2006/wordml" xmlns:wps="http://schemas.microsoft.com/office/word/2010/wordprocessingShape" mc:Ignorable="w14 w15 w16se w16cid wp14">
+<w:document xmlns:wpc="http://schemas.microsoft.com/office/word/2010/wordprocessingCanvas" xmlns:cx="http://schemas.microsoft.com/office/drawing/2014/chartex" xmlns:cx1="http://schemas.microsoft.com/office/drawing/2015/9/8/chartex" xmlns:cx2="http://schemas.microsoft.com/office/drawing/2015/10/21/chartex" xmlns:cx3="http://schemas.microsoft.com/office/drawing/2016/5/9/chartex" xmlns:cx4="http://schemas.microsoft.com/office/drawing/2016/5/10/chartex" xmlns:cx5="http://schemas.microsoft.com/office/drawing/2016/5/11/chartex" xmlns:cx6="http://schemas.microsoft.com/office/drawing/2016/5/12/chartex" xmlns:cx7="http://schemas.microsoft.com/office/drawing/2016/5/13/chartex" xmlns:cx8="http://schemas.microsoft.com/office/drawing/2016/5/14/chartex" xmlns:mc="http://schemas.openxmlformats.org/markup-compatibility/2006" xmlns:aink="http://schemas.microsoft.com/office/drawing/2016/ink" xmlns:am3d="http://schemas.microsoft.com/office/drawing/2017/model3d" xmlns:o="urn:schemas-microsoft-com:office:office" xmlns:r="http://schemas.openxmlformats.org/officeDocument/2006/relationships" xmlns:m="http://schemas.openxmlformats.org/officeDocument/2006/math" xmlns:v="urn:schemas-microsoft-com:vml" xmlns:wp14="http://schemas.microsoft.com/office/word/2010/wordprocessingDrawing" xmlns:wp="http://schemas.openxmlformats.org/drawingml/2006/wordprocessingDrawing" xmlns:w10="urn:schemas-microsoft-com:office:word" xmlns:w="http://schemas.openxmlformats.org/wordprocessingml/2006/main" xmlns:w14="http://schemas.microsoft.com/office/word/2010/wordml" xmlns:w15="http://schemas.microsoft.com/office/word/2012/wordml" xmlns:w16cex="http://schemas.microsoft.com/office/word/2018/wordml/cex" xmlns:w16cid="http://schemas.microsoft.com/office/word/2016/wordml/cid" xmlns:w16="http://schemas.microsoft.com/office/word/2018/wordml" xmlns:w16sdtdh="http://schemas.microsoft.com/office/word/2020/wordml/sdtdatahash" xmlns:w16se="http://schemas.microsoft.com/office/word/2015/wordml/symex" xmlns:wpg="http://schemas.microsoft.com/office/word/2010/wordprocessingGroup" xmlns:wpi="http://schemas.microsoft.com/office/word/2010/wordprocessingInk" xmlns:wne="http://schemas.microsoft.com/office/word/2006/wordml" xmlns:wps="http://schemas.microsoft.com/office/word/2010/wordprocessingShape" mc:Ignorable="w14 w15 w16se w16cid w16 w16cex w16sdtdh wp14">
   <w:body>
     <w:p>
       <w:pPr>
-        <w:jc w:val="center"/>
-        <w:rPr>
-          <w:b/>
-          <w:sz w:val="32"/>
-          <w:szCs w:val="32"/>
-        </w:rPr>
-      </w:pPr>
-      <w:r>
-        <w:rPr>
-          <w:b/>
-          <w:sz w:val="32"/>
-          <w:szCs w:val="32"/>
+        <w:rPr>
+          <w:rFonts w:ascii="Palatino Linotype" w:hAnsi="Palatino Linotype"/>
+        </w:rPr>
+      </w:pPr>
+      <w:r>
+        <w:rPr>
+          <w:rFonts w:ascii="Palatino Linotype" w:hAnsi="Palatino Linotype"/>
         </w:rPr>
         <w:t>Markov Decision Processes</w:t>
       </w:r>
     </w:p>
     <w:p>
       <w:pPr>
-        <w:jc w:val="center"/>
-        <w:rPr>
-          <w:b/>
-          <w:sz w:val="24"/>
-          <w:szCs w:val="24"/>
-        </w:rPr>
-      </w:pPr>
-      <w:r>
-        <w:rPr>
-          <w:b/>
-          <w:sz w:val="24"/>
-          <w:szCs w:val="24"/>
+        <w:rPr>
+          <w:rFonts w:ascii="Palatino Linotype" w:hAnsi="Palatino Linotype"/>
+        </w:rPr>
+      </w:pPr>
+      <w:r>
+        <w:rPr>
+          <w:rFonts w:ascii="Palatino Linotype" w:hAnsi="Palatino Linotype"/>
         </w:rPr>
         <w:t>Zahid Biswas</w:t>
       </w:r>
@@ -41,479 +31,342 @@
     <w:p>
       <w:pPr>
         <w:rPr>
-          <w:b/>
-          <w:sz w:val="24"/>
-          <w:szCs w:val="24"/>
-        </w:rPr>
-      </w:pPr>
-    </w:p>
-    <w:p>
-      <w:pPr>
-        <w:rPr>
-          <w:b/>
-          <w:sz w:val="24"/>
-          <w:szCs w:val="24"/>
-        </w:rPr>
-      </w:pPr>
-      <w:r>
-        <w:rPr>
-          <w:b/>
-          <w:sz w:val="24"/>
-          <w:szCs w:val="24"/>
+          <w:rFonts w:ascii="Palatino Linotype" w:hAnsi="Palatino Linotype"/>
+        </w:rPr>
+      </w:pPr>
+    </w:p>
+    <w:p>
+      <w:pPr>
+        <w:rPr>
+          <w:rFonts w:ascii="Palatino Linotype" w:hAnsi="Palatino Linotype"/>
+        </w:rPr>
+      </w:pPr>
+      <w:r>
+        <w:rPr>
+          <w:rFonts w:ascii="Palatino Linotype" w:hAnsi="Palatino Linotype"/>
         </w:rPr>
         <w:t>Frozen Lake</w:t>
       </w:r>
       <w:r>
         <w:rPr>
-          <w:b/>
-          <w:sz w:val="24"/>
-          <w:szCs w:val="24"/>
+          <w:rFonts w:ascii="Palatino Linotype" w:hAnsi="Palatino Linotype"/>
         </w:rPr>
         <w:t xml:space="preserve"> MDP problems (2 Sizes)</w:t>
       </w:r>
       <w:r>
         <w:rPr>
-          <w:b/>
-          <w:sz w:val="24"/>
-          <w:szCs w:val="24"/>
+          <w:rFonts w:ascii="Palatino Linotype" w:hAnsi="Palatino Linotype"/>
         </w:rPr>
         <w:t xml:space="preserve">: </w:t>
       </w:r>
     </w:p>
     <w:p>
       <w:pPr>
-        <w:pStyle w:val="ListParagraph"/>
-        <w:rPr>
-          <w:sz w:val="24"/>
-          <w:szCs w:val="24"/>
-        </w:rPr>
-      </w:pPr>
-      <w:r>
-        <w:rPr>
-          <w:sz w:val="24"/>
-          <w:szCs w:val="24"/>
+        <w:rPr>
+          <w:rFonts w:ascii="Palatino Linotype" w:hAnsi="Palatino Linotype"/>
+        </w:rPr>
+      </w:pPr>
+      <w:r>
+        <w:rPr>
+          <w:rFonts w:ascii="Palatino Linotype" w:hAnsi="Palatino Linotype"/>
         </w:rPr>
         <w:t xml:space="preserve">Frozen lake is a variation of the classic Grid world problems. The main idea is that the square shape lake is consists of certain number of states in a grid, and the </w:t>
       </w:r>
       <w:r>
         <w:rPr>
-          <w:sz w:val="24"/>
-          <w:szCs w:val="24"/>
+          <w:rFonts w:ascii="Palatino Linotype" w:hAnsi="Palatino Linotype"/>
         </w:rPr>
         <w:t>problem</w:t>
       </w:r>
       <w:r>
         <w:rPr>
-          <w:sz w:val="24"/>
-          <w:szCs w:val="24"/>
+          <w:rFonts w:ascii="Palatino Linotype" w:hAnsi="Palatino Linotype"/>
         </w:rPr>
         <w:t xml:space="preserve"> is to </w:t>
       </w:r>
       <w:r>
         <w:rPr>
-          <w:sz w:val="24"/>
-          <w:szCs w:val="24"/>
+          <w:rFonts w:ascii="Palatino Linotype" w:hAnsi="Palatino Linotype"/>
         </w:rPr>
         <w:t xml:space="preserve">avoid the holes or soft ice to reach the goal state. </w:t>
       </w:r>
       <w:r>
         <w:rPr>
-          <w:sz w:val="24"/>
-          <w:szCs w:val="24"/>
+          <w:rFonts w:ascii="Palatino Linotype" w:hAnsi="Palatino Linotype"/>
         </w:rPr>
         <w:t xml:space="preserve">The agent can make four types of moves, up, down, right, or left. Probability of staying on the next state ice after an action is take is 80%. There is a 20% chance that the agent will slip to one of the neighboring states. Although it is a fictitious problem, but in real life many games such as </w:t>
       </w:r>
       <w:proofErr w:type="spellStart"/>
       <w:r>
         <w:rPr>
-          <w:sz w:val="24"/>
-          <w:szCs w:val="24"/>
+          <w:rFonts w:ascii="Palatino Linotype" w:hAnsi="Palatino Linotype"/>
         </w:rPr>
         <w:t>Syntaxity</w:t>
       </w:r>
       <w:proofErr w:type="spellEnd"/>
       <w:r>
         <w:rPr>
-          <w:sz w:val="24"/>
-          <w:szCs w:val="24"/>
+          <w:rFonts w:ascii="Palatino Linotype" w:hAnsi="Palatino Linotype"/>
         </w:rPr>
         <w:t xml:space="preserve">, Haiku, AE puzzles, and so on uses the underlying technique to find the best path to the goal. </w:t>
       </w:r>
       <w:r>
         <w:rPr>
-          <w:sz w:val="24"/>
-          <w:szCs w:val="24"/>
+          <w:rFonts w:ascii="Palatino Linotype" w:hAnsi="Palatino Linotype"/>
         </w:rPr>
         <w:t>Besides, it gives us a way to visually understand the effectiveness of each algorithm that we will implement.</w:t>
       </w:r>
     </w:p>
     <w:p>
       <w:pPr>
-        <w:pStyle w:val="ListParagraph"/>
-        <w:rPr>
-          <w:sz w:val="24"/>
-          <w:szCs w:val="24"/>
-        </w:rPr>
-      </w:pPr>
-      <w:r>
-        <w:rPr>
-          <w:sz w:val="24"/>
-          <w:szCs w:val="24"/>
-        </w:rPr>
-        <w:t>For the purpose of this project we used two different sizes of the lake. Small lake has 64 states</w:t>
-      </w:r>
-      <w:r>
-        <w:rPr>
-          <w:b/>
-          <w:sz w:val="24"/>
-          <w:szCs w:val="24"/>
+        <w:rPr>
+          <w:rFonts w:ascii="Palatino Linotype" w:hAnsi="Palatino Linotype"/>
+        </w:rPr>
+      </w:pPr>
+      <w:r>
+        <w:rPr>
+          <w:rFonts w:ascii="Palatino Linotype" w:hAnsi="Palatino Linotype"/>
+        </w:rPr>
+        <w:t xml:space="preserve">For the purpose of this </w:t>
+      </w:r>
+      <w:proofErr w:type="gramStart"/>
+      <w:r>
+        <w:rPr>
+          <w:rFonts w:ascii="Palatino Linotype" w:hAnsi="Palatino Linotype"/>
+        </w:rPr>
+        <w:t>project</w:t>
+      </w:r>
+      <w:proofErr w:type="gramEnd"/>
+      <w:r>
+        <w:rPr>
+          <w:rFonts w:ascii="Palatino Linotype" w:hAnsi="Palatino Linotype"/>
+        </w:rPr>
+        <w:t xml:space="preserve"> we used two different sizes of the lake. Small lake has 64 states</w:t>
+      </w:r>
+      <w:r>
+        <w:rPr>
+          <w:rFonts w:ascii="Palatino Linotype" w:hAnsi="Palatino Linotype"/>
         </w:rPr>
         <w:t xml:space="preserve"> </w:t>
       </w:r>
       <w:r>
         <w:rPr>
-          <w:b/>
-          <w:sz w:val="24"/>
-          <w:szCs w:val="24"/>
-        </w:rPr>
-        <w:t xml:space="preserve">(8 x8) </w:t>
-      </w:r>
-      <w:r>
-        <w:rPr>
-          <w:sz w:val="24"/>
-          <w:szCs w:val="24"/>
-        </w:rPr>
-        <w:t xml:space="preserve">and large lake has 625 states </w:t>
-      </w:r>
-      <w:r>
-        <w:rPr>
-          <w:b/>
-          <w:sz w:val="24"/>
-          <w:szCs w:val="24"/>
-        </w:rPr>
-        <w:t>(25 x 25)</w:t>
-      </w:r>
-      <w:r>
-        <w:rPr>
-          <w:sz w:val="24"/>
-          <w:szCs w:val="24"/>
-        </w:rPr>
-        <w:t>. The agent starts from the top left corner (marked blue in the figure 1) and moves toward the goal state at the bottom right corner (marked green). The holes</w:t>
-      </w:r>
-      <w:r>
-        <w:rPr>
-          <w:sz w:val="24"/>
-          <w:szCs w:val="24"/>
+          <w:rFonts w:ascii="Palatino Linotype" w:hAnsi="Palatino Linotype"/>
+        </w:rPr>
+        <w:t>(8 x8</w:t>
+      </w:r>
+      <w:proofErr w:type="gramStart"/>
+      <w:r>
+        <w:rPr>
+          <w:rFonts w:ascii="Palatino Linotype" w:hAnsi="Palatino Linotype"/>
+        </w:rPr>
+        <w:t>)</w:t>
+      </w:r>
+      <w:proofErr w:type="gramEnd"/>
+      <w:r>
+        <w:rPr>
+          <w:rFonts w:ascii="Palatino Linotype" w:hAnsi="Palatino Linotype"/>
+        </w:rPr>
+        <w:t xml:space="preserve"> and large lake has 625 states (25 x 25). The agent starts from the top left corner (marked blue in the figure 1) and moves toward the goal state at the bottom right corner (marked green). The holes</w:t>
+      </w:r>
+      <w:r>
+        <w:rPr>
+          <w:rFonts w:ascii="Palatino Linotype" w:hAnsi="Palatino Linotype"/>
         </w:rPr>
         <w:t xml:space="preserve"> </w:t>
       </w:r>
       <w:r>
         <w:rPr>
-          <w:sz w:val="24"/>
-          <w:szCs w:val="24"/>
+          <w:rFonts w:ascii="Palatino Linotype" w:hAnsi="Palatino Linotype"/>
         </w:rPr>
         <w:t xml:space="preserve">(marked red) are scattered randomly to add complexity to the problem. The agent will get -1 reward if it terminates in a hole or +1 reward if it reaches the goal state. For each action the agent </w:t>
       </w:r>
       <w:r>
         <w:rPr>
-          <w:sz w:val="24"/>
-          <w:szCs w:val="24"/>
+          <w:rFonts w:ascii="Palatino Linotype" w:hAnsi="Palatino Linotype"/>
         </w:rPr>
         <w:t>receives</w:t>
       </w:r>
       <w:r>
         <w:rPr>
-          <w:sz w:val="24"/>
-          <w:szCs w:val="24"/>
+          <w:rFonts w:ascii="Palatino Linotype" w:hAnsi="Palatino Linotype"/>
         </w:rPr>
         <w:t xml:space="preserve"> an immediate reward of -0.1. </w:t>
       </w:r>
     </w:p>
     <w:p>
       <w:pPr>
-        <w:pStyle w:val="ListParagraph"/>
-        <w:rPr>
-          <w:sz w:val="24"/>
-          <w:szCs w:val="24"/>
-        </w:rPr>
-      </w:pPr>
-    </w:p>
-    <w:p>
-      <w:pPr>
-        <w:rPr>
-          <w:b/>
-          <w:sz w:val="24"/>
-          <w:szCs w:val="24"/>
-        </w:rPr>
-      </w:pPr>
-      <w:r>
-        <w:rPr>
-          <w:b/>
-          <w:sz w:val="24"/>
-          <w:szCs w:val="24"/>
+        <w:rPr>
+          <w:rFonts w:ascii="Palatino Linotype" w:hAnsi="Palatino Linotype"/>
+        </w:rPr>
+      </w:pPr>
+    </w:p>
+    <w:p>
+      <w:pPr>
+        <w:rPr>
+          <w:rFonts w:ascii="Palatino Linotype" w:hAnsi="Palatino Linotype"/>
+        </w:rPr>
+      </w:pPr>
+      <w:r>
+        <w:rPr>
+          <w:rFonts w:ascii="Palatino Linotype" w:hAnsi="Palatino Linotype"/>
         </w:rPr>
         <w:t>Three Algorithms and Implementation:</w:t>
       </w:r>
     </w:p>
     <w:p>
       <w:pPr>
-        <w:pStyle w:val="ListParagraph"/>
-        <w:numPr>
-          <w:ilvl w:val="0"/>
-          <w:numId w:val="2"/>
-        </w:numPr>
-        <w:rPr>
-          <w:b/>
-          <w:sz w:val="24"/>
-          <w:szCs w:val="24"/>
-        </w:rPr>
-      </w:pPr>
-      <w:r>
-        <w:rPr>
-          <w:b/>
-          <w:sz w:val="24"/>
-          <w:szCs w:val="24"/>
+        <w:rPr>
+          <w:rFonts w:ascii="Palatino Linotype" w:hAnsi="Palatino Linotype"/>
+        </w:rPr>
+      </w:pPr>
+      <w:r>
+        <w:rPr>
+          <w:rFonts w:ascii="Palatino Linotype" w:hAnsi="Palatino Linotype"/>
         </w:rPr>
         <w:t>Value Iteration</w:t>
       </w:r>
     </w:p>
     <w:p>
       <w:pPr>
-        <w:ind w:left="720"/>
-        <w:rPr>
-          <w:sz w:val="24"/>
-          <w:szCs w:val="24"/>
-        </w:rPr>
-      </w:pPr>
-      <w:r>
-        <w:rPr>
-          <w:sz w:val="24"/>
-          <w:szCs w:val="24"/>
+        <w:rPr>
+          <w:rFonts w:ascii="Palatino Linotype" w:hAnsi="Palatino Linotype"/>
+        </w:rPr>
+      </w:pPr>
+      <w:r>
+        <w:rPr>
+          <w:rFonts w:ascii="Palatino Linotype" w:hAnsi="Palatino Linotype"/>
         </w:rPr>
         <w:t xml:space="preserve">Value iteration is a </w:t>
       </w:r>
       <w:r>
         <w:rPr>
-          <w:sz w:val="24"/>
-          <w:szCs w:val="24"/>
-        </w:rPr>
-        <w:t>technique to find the optimal policy of an MDP process by finding the optimal value function. The algorithm starts from an arbitrary terminating state and work backward to find the optimal value function. It uses bellman equation as the update rule at every iteration. The complexity of each Iteration is O(n</w:t>
-      </w:r>
-      <w:r>
-        <w:rPr>
-          <w:sz w:val="24"/>
-          <w:szCs w:val="24"/>
-          <w:vertAlign w:val="superscript"/>
-        </w:rPr>
-        <w:t>2</w:t>
-      </w:r>
-      <w:r>
-        <w:rPr>
-          <w:sz w:val="24"/>
-          <w:szCs w:val="24"/>
-        </w:rPr>
-        <w:t xml:space="preserve">m). </w:t>
-      </w:r>
-    </w:p>
-    <w:p>
-      <w:pPr>
-        <w:pStyle w:val="ListParagraph"/>
-        <w:numPr>
-          <w:ilvl w:val="0"/>
-          <w:numId w:val="2"/>
-        </w:numPr>
-        <w:rPr>
-          <w:b/>
-          <w:sz w:val="24"/>
-          <w:szCs w:val="24"/>
-        </w:rPr>
-      </w:pPr>
-      <w:r>
-        <w:rPr>
-          <w:b/>
-          <w:sz w:val="24"/>
-          <w:szCs w:val="24"/>
+          <w:rFonts w:ascii="Palatino Linotype" w:hAnsi="Palatino Linotype"/>
+        </w:rPr>
+        <w:t xml:space="preserve">technique to find the optimal policy of an MDP process by finding the optimal value function. The algorithm starts from an arbitrary terminating state and work backward to find the optimal value function. It uses bellman equation as the update rule at every iteration. The complexity of each Iteration is O(n2m). </w:t>
+      </w:r>
+    </w:p>
+    <w:p>
+      <w:pPr>
+        <w:rPr>
+          <w:rFonts w:ascii="Palatino Linotype" w:hAnsi="Palatino Linotype"/>
+        </w:rPr>
+      </w:pPr>
+      <w:r>
+        <w:rPr>
+          <w:rFonts w:ascii="Palatino Linotype" w:hAnsi="Palatino Linotype"/>
         </w:rPr>
         <w:t>Policy Iteration</w:t>
       </w:r>
     </w:p>
     <w:p>
       <w:pPr>
-        <w:ind w:left="720"/>
-        <w:rPr>
-          <w:sz w:val="24"/>
-          <w:szCs w:val="24"/>
-        </w:rPr>
-      </w:pPr>
-      <w:r>
-        <w:rPr>
-          <w:sz w:val="24"/>
-          <w:szCs w:val="24"/>
+        <w:rPr>
+          <w:rFonts w:ascii="Palatino Linotype" w:hAnsi="Palatino Linotype"/>
+        </w:rPr>
+      </w:pPr>
+      <w:r>
+        <w:rPr>
+          <w:rFonts w:ascii="Palatino Linotype" w:hAnsi="Palatino Linotype"/>
         </w:rPr>
         <w:t xml:space="preserve">Policy iteration is also another way to find the optimal policy of an MDP process. Unlike value iteration, it starts with an arbitrary policy and </w:t>
       </w:r>
       <w:r>
         <w:rPr>
-          <w:sz w:val="24"/>
-          <w:szCs w:val="24"/>
+          <w:rFonts w:ascii="Palatino Linotype" w:hAnsi="Palatino Linotype"/>
         </w:rPr>
         <w:t xml:space="preserve">compute the utility at each iteration to check whether the policy can be improved. If it does, the iteration continues until the optimal policy is attained. In short, it starts and store an arbitrary policy, and progressively updates the policy over each iteration to reach the optimal policy. It guarantees to find the optimal policy but with a higher complexity in each iteration, which is </w:t>
       </w:r>
       <w:proofErr w:type="gramStart"/>
       <w:r>
         <w:rPr>
-          <w:sz w:val="24"/>
-          <w:szCs w:val="24"/>
+          <w:rFonts w:ascii="Palatino Linotype" w:hAnsi="Palatino Linotype"/>
         </w:rPr>
         <w:t>O(</w:t>
       </w:r>
       <w:proofErr w:type="gramEnd"/>
       <w:r>
         <w:rPr>
-          <w:sz w:val="24"/>
-          <w:szCs w:val="24"/>
-        </w:rPr>
-        <w:t>mn</w:t>
-      </w:r>
-      <w:r>
-        <w:rPr>
-          <w:sz w:val="24"/>
-          <w:szCs w:val="24"/>
-          <w:vertAlign w:val="superscript"/>
-        </w:rPr>
-        <w:t>2</w:t>
-      </w:r>
-      <w:r>
-        <w:rPr>
-          <w:sz w:val="24"/>
-          <w:szCs w:val="24"/>
-        </w:rPr>
-        <w:t xml:space="preserve"> + n</w:t>
-      </w:r>
-      <w:r>
-        <w:rPr>
-          <w:sz w:val="24"/>
-          <w:szCs w:val="24"/>
-          <w:vertAlign w:val="superscript"/>
+          <w:rFonts w:ascii="Palatino Linotype" w:hAnsi="Palatino Linotype"/>
+        </w:rPr>
+        <w:t xml:space="preserve">mn2 + n3). </w:t>
+      </w:r>
+    </w:p>
+    <w:p>
+      <w:pPr>
+        <w:rPr>
+          <w:rFonts w:ascii="Palatino Linotype" w:hAnsi="Palatino Linotype"/>
+        </w:rPr>
+      </w:pPr>
+    </w:p>
+    <w:p>
+      <w:pPr>
+        <w:rPr>
+          <w:rFonts w:ascii="Palatino Linotype" w:hAnsi="Palatino Linotype"/>
+        </w:rPr>
+      </w:pPr>
+      <w:r>
+        <w:rPr>
+          <w:rFonts w:ascii="Palatino Linotype" w:hAnsi="Palatino Linotype"/>
+        </w:rPr>
+        <w:t>Q-learning</w:t>
+      </w:r>
+    </w:p>
+    <w:p>
+      <w:pPr>
+        <w:rPr>
+          <w:rFonts w:ascii="Palatino Linotype" w:hAnsi="Palatino Linotype"/>
+        </w:rPr>
+      </w:pPr>
+      <w:r>
+        <w:rPr>
+          <w:rFonts w:ascii="Palatino Linotype" w:hAnsi="Palatino Linotype"/>
+        </w:rPr>
+        <w:lastRenderedPageBreak/>
+        <w:t>The goal of Q-learning is to learn a policy, which tells an agent what action to take under what circumstances. It does not require a model (hence the connotation "model-free") of the environment, and it can handle problems with stochastic transitions and rewards, without requiring adaptations.[</w:t>
+      </w:r>
+      <w:r>
+        <w:rPr>
+          <w:rFonts w:ascii="Palatino Linotype" w:hAnsi="Palatino Linotype"/>
         </w:rPr>
         <w:t>3</w:t>
       </w:r>
       <w:r>
         <w:rPr>
-          <w:sz w:val="24"/>
-          <w:szCs w:val="24"/>
-        </w:rPr>
-        <w:t xml:space="preserve">). </w:t>
-      </w:r>
-    </w:p>
-    <w:p>
-      <w:pPr>
-        <w:ind w:left="720"/>
-        <w:rPr>
-          <w:sz w:val="24"/>
-          <w:szCs w:val="24"/>
-        </w:rPr>
-      </w:pPr>
-    </w:p>
-    <w:p>
-      <w:pPr>
-        <w:pStyle w:val="ListParagraph"/>
-        <w:numPr>
-          <w:ilvl w:val="0"/>
-          <w:numId w:val="2"/>
-        </w:numPr>
-        <w:rPr>
-          <w:b/>
-          <w:sz w:val="24"/>
-          <w:szCs w:val="24"/>
-        </w:rPr>
-      </w:pPr>
-      <w:r>
-        <w:rPr>
-          <w:b/>
-          <w:sz w:val="24"/>
-          <w:szCs w:val="24"/>
-        </w:rPr>
-        <w:lastRenderedPageBreak/>
-        <w:t>Q-learning</w:t>
-      </w:r>
-    </w:p>
-    <w:p>
-      <w:pPr>
-        <w:pStyle w:val="ListParagraph"/>
-        <w:rPr>
-          <w:sz w:val="24"/>
-          <w:szCs w:val="24"/>
-        </w:rPr>
-      </w:pPr>
-      <w:r>
-        <w:rPr>
-          <w:sz w:val="24"/>
-          <w:szCs w:val="24"/>
-        </w:rPr>
-        <w:t>The goal of Q-learning is to learn a policy, which tells an agent what action to take under what circumstances. It does not require a model (hence the connotation "model-free") of the environment, and it can handle problems with stochastic transitions and rewards, without requiring adaptations.</w:t>
-      </w:r>
-      <w:r>
-        <w:rPr>
-          <w:sz w:val="24"/>
-          <w:szCs w:val="24"/>
-        </w:rPr>
-        <w:t>[</w:t>
-      </w:r>
-      <w:r>
-        <w:rPr>
-          <w:sz w:val="24"/>
-          <w:szCs w:val="24"/>
-        </w:rPr>
-        <w:t>3</w:t>
-      </w:r>
-      <w:r>
-        <w:rPr>
-          <w:sz w:val="24"/>
-          <w:szCs w:val="24"/>
+          <w:rFonts w:ascii="Palatino Linotype" w:hAnsi="Palatino Linotype"/>
         </w:rPr>
         <w:t>]</w:t>
       </w:r>
     </w:p>
     <w:p>
       <w:pPr>
-        <w:pStyle w:val="ListParagraph"/>
-        <w:rPr>
-          <w:sz w:val="24"/>
-          <w:szCs w:val="24"/>
-        </w:rPr>
-      </w:pPr>
-    </w:p>
-    <w:p>
-      <w:pPr>
-        <w:pStyle w:val="ListParagraph"/>
-        <w:rPr>
-          <w:b/>
-          <w:sz w:val="24"/>
-          <w:szCs w:val="24"/>
-        </w:rPr>
-      </w:pPr>
-      <w:r>
-        <w:rPr>
-          <w:b/>
-          <w:sz w:val="24"/>
-          <w:szCs w:val="24"/>
+        <w:rPr>
+          <w:rFonts w:ascii="Palatino Linotype" w:hAnsi="Palatino Linotype"/>
+        </w:rPr>
+      </w:pPr>
+    </w:p>
+    <w:p>
+      <w:pPr>
+        <w:rPr>
+          <w:rFonts w:ascii="Palatino Linotype" w:hAnsi="Palatino Linotype"/>
+        </w:rPr>
+      </w:pPr>
+      <w:r>
+        <w:rPr>
+          <w:rFonts w:ascii="Palatino Linotype" w:hAnsi="Palatino Linotype"/>
         </w:rPr>
         <w:t>Implementation</w:t>
       </w:r>
     </w:p>
     <w:p>
       <w:pPr>
-        <w:pStyle w:val="ListParagraph"/>
-        <w:rPr>
-          <w:sz w:val="24"/>
-          <w:szCs w:val="24"/>
-        </w:rPr>
-      </w:pPr>
-      <w:r>
-        <w:rPr>
-          <w:sz w:val="24"/>
-          <w:szCs w:val="24"/>
+        <w:rPr>
+          <w:rFonts w:ascii="Palatino Linotype" w:hAnsi="Palatino Linotype"/>
+        </w:rPr>
+      </w:pPr>
+      <w:r>
+        <w:rPr>
+          <w:rFonts w:ascii="Palatino Linotype" w:hAnsi="Palatino Linotype"/>
         </w:rPr>
         <w:t xml:space="preserve">We mainly used Python gym library from </w:t>
       </w:r>
@@ -521,89 +374,64 @@
       <w:proofErr w:type="gramStart"/>
       <w:r>
         <w:rPr>
-          <w:sz w:val="24"/>
-          <w:szCs w:val="24"/>
+          <w:rFonts w:ascii="Palatino Linotype" w:hAnsi="Palatino Linotype"/>
         </w:rPr>
         <w:t>OpenAI</w:t>
       </w:r>
       <w:proofErr w:type="spellEnd"/>
       <w:r>
         <w:rPr>
-          <w:sz w:val="24"/>
-          <w:szCs w:val="24"/>
+          <w:rFonts w:ascii="Palatino Linotype" w:hAnsi="Palatino Linotype"/>
         </w:rPr>
         <w:t>[</w:t>
       </w:r>
       <w:proofErr w:type="gramEnd"/>
       <w:r>
         <w:rPr>
-          <w:sz w:val="24"/>
-          <w:szCs w:val="24"/>
-        </w:rPr>
-        <w:t xml:space="preserve">2], to implement all implement all three algorithms to solve the corresponding MDP problems. Most of the coding was done based on the work of Chad from previous </w:t>
-      </w:r>
-      <w:proofErr w:type="gramStart"/>
-      <w:r>
-        <w:rPr>
-          <w:sz w:val="24"/>
-          <w:szCs w:val="24"/>
-        </w:rPr>
-        <w:t>semester[</w:t>
-      </w:r>
-      <w:proofErr w:type="gramEnd"/>
-      <w:r>
-        <w:rPr>
-          <w:sz w:val="24"/>
-          <w:szCs w:val="24"/>
-        </w:rPr>
-        <w:t>3].</w:t>
-      </w:r>
-    </w:p>
-    <w:p>
-      <w:pPr>
-        <w:rPr>
-          <w:sz w:val="24"/>
-          <w:szCs w:val="24"/>
-        </w:rPr>
-      </w:pPr>
-    </w:p>
-    <w:p>
-      <w:pPr>
-        <w:rPr>
-          <w:b/>
-          <w:sz w:val="24"/>
-          <w:szCs w:val="24"/>
-        </w:rPr>
-      </w:pPr>
-      <w:r>
-        <w:rPr>
-          <w:b/>
-          <w:sz w:val="24"/>
-          <w:szCs w:val="24"/>
+          <w:rFonts w:ascii="Palatino Linotype" w:hAnsi="Palatino Linotype"/>
+        </w:rPr>
+        <w:t>2], to implement all implement all three algorithms to solve the corresponding MDP problems</w:t>
+      </w:r>
+      <w:r>
+        <w:rPr>
+          <w:rFonts w:ascii="Palatino Linotype" w:hAnsi="Palatino Linotype"/>
+        </w:rPr>
+        <w:t>.[</w:t>
+      </w:r>
+      <w:r>
+        <w:rPr>
+          <w:rFonts w:ascii="Palatino Linotype" w:hAnsi="Palatino Linotype"/>
+        </w:rPr>
+        <w:t>3]</w:t>
+      </w:r>
+    </w:p>
+    <w:p>
+      <w:pPr>
+        <w:rPr>
+          <w:rFonts w:ascii="Palatino Linotype" w:hAnsi="Palatino Linotype"/>
+        </w:rPr>
+      </w:pPr>
+      <w:r>
+        <w:rPr>
+          <w:rFonts w:ascii="Palatino Linotype" w:hAnsi="Palatino Linotype"/>
         </w:rPr>
         <w:t xml:space="preserve">Small Frozen Lake </w:t>
       </w:r>
       <w:r>
         <w:rPr>
-          <w:b/>
-          <w:sz w:val="24"/>
-          <w:szCs w:val="24"/>
+          <w:rFonts w:ascii="Palatino Linotype" w:hAnsi="Palatino Linotype"/>
         </w:rPr>
         <w:t>Problem</w:t>
       </w:r>
       <w:r>
         <w:rPr>
-          <w:b/>
-          <w:sz w:val="24"/>
-          <w:szCs w:val="24"/>
+          <w:rFonts w:ascii="Palatino Linotype" w:hAnsi="Palatino Linotype"/>
         </w:rPr>
         <w:t xml:space="preserve"> </w:t>
       </w:r>
       <w:r>
         <w:rPr>
-          <w:b/>
-          <w:sz w:val="24"/>
-          <w:szCs w:val="24"/>
+          <w:rFonts w:ascii="Palatino Linotype" w:hAnsi="Palatino Linotype"/>
         </w:rPr>
         <w:t>Analysis:</w:t>
       </w:r>
@@ -611,35 +439,30 @@
     <w:p>
       <w:pPr>
         <w:rPr>
-          <w:sz w:val="24"/>
-          <w:szCs w:val="24"/>
-        </w:rPr>
-      </w:pPr>
-      <w:r>
-        <w:rPr>
-          <w:sz w:val="24"/>
-          <w:szCs w:val="24"/>
+          <w:rFonts w:ascii="Palatino Linotype" w:hAnsi="Palatino Linotype"/>
+        </w:rPr>
+      </w:pPr>
+      <w:r>
+        <w:rPr>
+          <w:rFonts w:ascii="Palatino Linotype" w:hAnsi="Palatino Linotype"/>
         </w:rPr>
         <w:t xml:space="preserve">For the smaller space </w:t>
       </w:r>
       <w:r>
         <w:rPr>
-          <w:sz w:val="24"/>
-          <w:szCs w:val="24"/>
+          <w:rFonts w:ascii="Palatino Linotype" w:hAnsi="Palatino Linotype"/>
         </w:rPr>
         <w:t>problem,</w:t>
       </w:r>
       <w:r>
         <w:rPr>
-          <w:sz w:val="24"/>
-          <w:szCs w:val="24"/>
+          <w:rFonts w:ascii="Palatino Linotype" w:hAnsi="Palatino Linotype"/>
         </w:rPr>
         <w:t xml:space="preserve"> we used </w:t>
       </w:r>
       <w:r>
         <w:rPr>
-          <w:sz w:val="24"/>
-          <w:szCs w:val="24"/>
+          <w:rFonts w:ascii="Palatino Linotype" w:hAnsi="Palatino Linotype"/>
         </w:rPr>
         <w:t>the following parameters for to reach the optimal policy:</w:t>
       </w:r>
@@ -653,9 +476,9 @@
       <w:tblGrid>
         <w:gridCol w:w="615"/>
         <w:gridCol w:w="1203"/>
-        <w:gridCol w:w="1052"/>
+        <w:gridCol w:w="1058"/>
         <w:gridCol w:w="818"/>
-        <w:gridCol w:w="986"/>
+        <w:gridCol w:w="990"/>
         <w:gridCol w:w="925"/>
         <w:gridCol w:w="1609"/>
         <w:gridCol w:w="1180"/>
@@ -668,8 +491,7 @@
           <w:p>
             <w:pPr>
               <w:rPr>
-                <w:sz w:val="24"/>
-                <w:szCs w:val="24"/>
+                <w:rFonts w:ascii="Palatino Linotype" w:hAnsi="Palatino Linotype"/>
               </w:rPr>
             </w:pPr>
           </w:p>
@@ -681,14 +503,12 @@
           <w:p>
             <w:pPr>
               <w:rPr>
-                <w:sz w:val="24"/>
-                <w:szCs w:val="24"/>
-              </w:rPr>
-            </w:pPr>
-            <w:r>
-              <w:rPr>
-                <w:sz w:val="24"/>
-                <w:szCs w:val="24"/>
+                <w:rFonts w:ascii="Palatino Linotype" w:hAnsi="Palatino Linotype"/>
+              </w:rPr>
+            </w:pPr>
+            <w:r>
+              <w:rPr>
+                <w:rFonts w:ascii="Palatino Linotype" w:hAnsi="Palatino Linotype"/>
               </w:rPr>
               <w:t>Max discount factor</w:t>
             </w:r>
@@ -701,14 +521,12 @@
           <w:p>
             <w:pPr>
               <w:rPr>
-                <w:sz w:val="24"/>
-                <w:szCs w:val="24"/>
-              </w:rPr>
-            </w:pPr>
-            <w:r>
-              <w:rPr>
-                <w:sz w:val="24"/>
-                <w:szCs w:val="24"/>
+                <w:rFonts w:ascii="Palatino Linotype" w:hAnsi="Palatino Linotype"/>
+              </w:rPr>
+            </w:pPr>
+            <w:r>
+              <w:rPr>
+                <w:rFonts w:ascii="Palatino Linotype" w:hAnsi="Palatino Linotype"/>
               </w:rPr>
               <w:t>Min discount factor</w:t>
             </w:r>
@@ -721,14 +539,12 @@
           <w:p>
             <w:pPr>
               <w:rPr>
-                <w:sz w:val="24"/>
-                <w:szCs w:val="24"/>
-              </w:rPr>
-            </w:pPr>
-            <w:r>
-              <w:rPr>
-                <w:sz w:val="24"/>
-                <w:szCs w:val="24"/>
+                <w:rFonts w:ascii="Palatino Linotype" w:hAnsi="Palatino Linotype"/>
+              </w:rPr>
+            </w:pPr>
+            <w:r>
+              <w:rPr>
+                <w:rFonts w:ascii="Palatino Linotype" w:hAnsi="Palatino Linotype"/>
               </w:rPr>
               <w:t>alpha</w:t>
             </w:r>
@@ -741,15 +557,13 @@
           <w:p>
             <w:pPr>
               <w:rPr>
-                <w:sz w:val="24"/>
-                <w:szCs w:val="24"/>
+                <w:rFonts w:ascii="Palatino Linotype" w:hAnsi="Palatino Linotype"/>
               </w:rPr>
             </w:pPr>
             <w:proofErr w:type="spellStart"/>
             <w:r>
               <w:rPr>
-                <w:sz w:val="24"/>
-                <w:szCs w:val="24"/>
+                <w:rFonts w:ascii="Palatino Linotype" w:hAnsi="Palatino Linotype"/>
               </w:rPr>
               <w:t>q_init</w:t>
             </w:r>
@@ -763,14 +577,12 @@
           <w:p>
             <w:pPr>
               <w:rPr>
-                <w:sz w:val="24"/>
-                <w:szCs w:val="24"/>
-              </w:rPr>
-            </w:pPr>
-            <w:r>
-              <w:rPr>
-                <w:sz w:val="24"/>
-                <w:szCs w:val="24"/>
+                <w:rFonts w:ascii="Palatino Linotype" w:hAnsi="Palatino Linotype"/>
+              </w:rPr>
+            </w:pPr>
+            <w:r>
+              <w:rPr>
+                <w:rFonts w:ascii="Palatino Linotype" w:hAnsi="Palatino Linotype"/>
               </w:rPr>
               <w:t>epsilon</w:t>
             </w:r>
@@ -783,15 +595,13 @@
           <w:p>
             <w:pPr>
               <w:rPr>
-                <w:sz w:val="24"/>
-                <w:szCs w:val="24"/>
+                <w:rFonts w:ascii="Palatino Linotype" w:hAnsi="Palatino Linotype"/>
               </w:rPr>
             </w:pPr>
             <w:proofErr w:type="spellStart"/>
             <w:r>
               <w:rPr>
-                <w:sz w:val="24"/>
-                <w:szCs w:val="24"/>
+                <w:rFonts w:ascii="Palatino Linotype" w:hAnsi="Palatino Linotype"/>
               </w:rPr>
               <w:t>epsilon_decay</w:t>
             </w:r>
@@ -805,14 +615,12 @@
           <w:p>
             <w:pPr>
               <w:rPr>
-                <w:sz w:val="24"/>
-                <w:szCs w:val="24"/>
-              </w:rPr>
-            </w:pPr>
-            <w:r>
-              <w:rPr>
-                <w:sz w:val="24"/>
-                <w:szCs w:val="24"/>
+                <w:rFonts w:ascii="Palatino Linotype" w:hAnsi="Palatino Linotype"/>
+              </w:rPr>
+            </w:pPr>
+            <w:r>
+              <w:rPr>
+                <w:rFonts w:ascii="Palatino Linotype" w:hAnsi="Palatino Linotype"/>
               </w:rPr>
               <w:t>Max Steps</w:t>
             </w:r>
@@ -827,14 +635,12 @@
           <w:p>
             <w:pPr>
               <w:rPr>
-                <w:sz w:val="24"/>
-                <w:szCs w:val="24"/>
-              </w:rPr>
-            </w:pPr>
-            <w:r>
-              <w:rPr>
-                <w:sz w:val="24"/>
-                <w:szCs w:val="24"/>
+                <w:rFonts w:ascii="Palatino Linotype" w:hAnsi="Palatino Linotype"/>
+              </w:rPr>
+            </w:pPr>
+            <w:r>
+              <w:rPr>
+                <w:rFonts w:ascii="Palatino Linotype" w:hAnsi="Palatino Linotype"/>
               </w:rPr>
               <w:t>VI</w:t>
             </w:r>
@@ -847,14 +653,12 @@
           <w:p>
             <w:pPr>
               <w:rPr>
-                <w:sz w:val="24"/>
-                <w:szCs w:val="24"/>
-              </w:rPr>
-            </w:pPr>
-            <w:r>
-              <w:rPr>
-                <w:sz w:val="24"/>
-                <w:szCs w:val="24"/>
+                <w:rFonts w:ascii="Palatino Linotype" w:hAnsi="Palatino Linotype"/>
+              </w:rPr>
+            </w:pPr>
+            <w:r>
+              <w:rPr>
+                <w:rFonts w:ascii="Palatino Linotype" w:hAnsi="Palatino Linotype"/>
               </w:rPr>
               <w:t xml:space="preserve">0.9 </w:t>
             </w:r>
@@ -867,14 +671,12 @@
           <w:p>
             <w:pPr>
               <w:rPr>
-                <w:sz w:val="24"/>
-                <w:szCs w:val="24"/>
-              </w:rPr>
-            </w:pPr>
-            <w:r>
-              <w:rPr>
-                <w:sz w:val="24"/>
-                <w:szCs w:val="24"/>
+                <w:rFonts w:ascii="Palatino Linotype" w:hAnsi="Palatino Linotype"/>
+              </w:rPr>
+            </w:pPr>
+            <w:r>
+              <w:rPr>
+                <w:rFonts w:ascii="Palatino Linotype" w:hAnsi="Palatino Linotype"/>
               </w:rPr>
               <w:t>0.1</w:t>
             </w:r>
@@ -887,8 +689,7 @@
           <w:p>
             <w:pPr>
               <w:rPr>
-                <w:sz w:val="24"/>
-                <w:szCs w:val="24"/>
+                <w:rFonts w:ascii="Palatino Linotype" w:hAnsi="Palatino Linotype"/>
               </w:rPr>
             </w:pPr>
           </w:p>
@@ -900,8 +701,7 @@
           <w:p>
             <w:pPr>
               <w:rPr>
-                <w:sz w:val="24"/>
-                <w:szCs w:val="24"/>
+                <w:rFonts w:ascii="Palatino Linotype" w:hAnsi="Palatino Linotype"/>
               </w:rPr>
             </w:pPr>
           </w:p>
@@ -913,8 +713,7 @@
           <w:p>
             <w:pPr>
               <w:rPr>
-                <w:sz w:val="24"/>
-                <w:szCs w:val="24"/>
+                <w:rFonts w:ascii="Palatino Linotype" w:hAnsi="Palatino Linotype"/>
               </w:rPr>
             </w:pPr>
           </w:p>
@@ -926,8 +725,7 @@
           <w:p>
             <w:pPr>
               <w:rPr>
-                <w:sz w:val="24"/>
-                <w:szCs w:val="24"/>
+                <w:rFonts w:ascii="Palatino Linotype" w:hAnsi="Palatino Linotype"/>
               </w:rPr>
             </w:pPr>
           </w:p>
@@ -939,14 +737,12 @@
           <w:p>
             <w:pPr>
               <w:rPr>
-                <w:sz w:val="24"/>
-                <w:szCs w:val="24"/>
-              </w:rPr>
-            </w:pPr>
-            <w:r>
-              <w:rPr>
-                <w:sz w:val="24"/>
-                <w:szCs w:val="24"/>
+                <w:rFonts w:ascii="Palatino Linotype" w:hAnsi="Palatino Linotype"/>
+              </w:rPr>
+            </w:pPr>
+            <w:r>
+              <w:rPr>
+                <w:rFonts w:ascii="Palatino Linotype" w:hAnsi="Palatino Linotype"/>
               </w:rPr>
               <w:t>100</w:t>
             </w:r>
@@ -961,14 +757,12 @@
           <w:p>
             <w:pPr>
               <w:rPr>
-                <w:sz w:val="24"/>
-                <w:szCs w:val="24"/>
-              </w:rPr>
-            </w:pPr>
-            <w:r>
-              <w:rPr>
-                <w:sz w:val="24"/>
-                <w:szCs w:val="24"/>
+                <w:rFonts w:ascii="Palatino Linotype" w:hAnsi="Palatino Linotype"/>
+              </w:rPr>
+            </w:pPr>
+            <w:r>
+              <w:rPr>
+                <w:rFonts w:ascii="Palatino Linotype" w:hAnsi="Palatino Linotype"/>
               </w:rPr>
               <w:t>PI</w:t>
             </w:r>
@@ -981,14 +775,12 @@
           <w:p>
             <w:pPr>
               <w:rPr>
-                <w:sz w:val="24"/>
-                <w:szCs w:val="24"/>
-              </w:rPr>
-            </w:pPr>
-            <w:r>
-              <w:rPr>
-                <w:sz w:val="24"/>
-                <w:szCs w:val="24"/>
+                <w:rFonts w:ascii="Palatino Linotype" w:hAnsi="Palatino Linotype"/>
+              </w:rPr>
+            </w:pPr>
+            <w:r>
+              <w:rPr>
+                <w:rFonts w:ascii="Palatino Linotype" w:hAnsi="Palatino Linotype"/>
               </w:rPr>
               <w:t>0.9</w:t>
             </w:r>
@@ -1001,14 +793,12 @@
           <w:p>
             <w:pPr>
               <w:rPr>
-                <w:sz w:val="24"/>
-                <w:szCs w:val="24"/>
-              </w:rPr>
-            </w:pPr>
-            <w:r>
-              <w:rPr>
-                <w:sz w:val="24"/>
-                <w:szCs w:val="24"/>
+                <w:rFonts w:ascii="Palatino Linotype" w:hAnsi="Palatino Linotype"/>
+              </w:rPr>
+            </w:pPr>
+            <w:r>
+              <w:rPr>
+                <w:rFonts w:ascii="Palatino Linotype" w:hAnsi="Palatino Linotype"/>
               </w:rPr>
               <w:t>0.1</w:t>
             </w:r>
@@ -1021,8 +811,7 @@
           <w:p>
             <w:pPr>
               <w:rPr>
-                <w:sz w:val="24"/>
-                <w:szCs w:val="24"/>
+                <w:rFonts w:ascii="Palatino Linotype" w:hAnsi="Palatino Linotype"/>
               </w:rPr>
             </w:pPr>
           </w:p>
@@ -1034,8 +823,7 @@
           <w:p>
             <w:pPr>
               <w:rPr>
-                <w:sz w:val="24"/>
-                <w:szCs w:val="24"/>
+                <w:rFonts w:ascii="Palatino Linotype" w:hAnsi="Palatino Linotype"/>
               </w:rPr>
             </w:pPr>
           </w:p>
@@ -1047,8 +835,7 @@
           <w:p>
             <w:pPr>
               <w:rPr>
-                <w:sz w:val="24"/>
-                <w:szCs w:val="24"/>
+                <w:rFonts w:ascii="Palatino Linotype" w:hAnsi="Palatino Linotype"/>
               </w:rPr>
             </w:pPr>
           </w:p>
@@ -1060,8 +847,7 @@
           <w:p>
             <w:pPr>
               <w:rPr>
-                <w:sz w:val="24"/>
-                <w:szCs w:val="24"/>
+                <w:rFonts w:ascii="Palatino Linotype" w:hAnsi="Palatino Linotype"/>
               </w:rPr>
             </w:pPr>
           </w:p>
@@ -1073,14 +859,12 @@
           <w:p>
             <w:pPr>
               <w:rPr>
-                <w:sz w:val="24"/>
-                <w:szCs w:val="24"/>
-              </w:rPr>
-            </w:pPr>
-            <w:r>
-              <w:rPr>
-                <w:sz w:val="24"/>
-                <w:szCs w:val="24"/>
+                <w:rFonts w:ascii="Palatino Linotype" w:hAnsi="Palatino Linotype"/>
+              </w:rPr>
+            </w:pPr>
+            <w:r>
+              <w:rPr>
+                <w:rFonts w:ascii="Palatino Linotype" w:hAnsi="Palatino Linotype"/>
               </w:rPr>
               <w:t>100</w:t>
             </w:r>
@@ -1095,14 +879,12 @@
           <w:p>
             <w:pPr>
               <w:rPr>
-                <w:sz w:val="24"/>
-                <w:szCs w:val="24"/>
-              </w:rPr>
-            </w:pPr>
-            <w:r>
-              <w:rPr>
-                <w:sz w:val="24"/>
-                <w:szCs w:val="24"/>
+                <w:rFonts w:ascii="Palatino Linotype" w:hAnsi="Palatino Linotype"/>
+              </w:rPr>
+            </w:pPr>
+            <w:r>
+              <w:rPr>
+                <w:rFonts w:ascii="Palatino Linotype" w:hAnsi="Palatino Linotype"/>
               </w:rPr>
               <w:t>Q</w:t>
             </w:r>
@@ -1115,14 +897,12 @@
           <w:p>
             <w:pPr>
               <w:rPr>
-                <w:sz w:val="24"/>
-                <w:szCs w:val="24"/>
-              </w:rPr>
-            </w:pPr>
-            <w:r>
-              <w:rPr>
-                <w:sz w:val="24"/>
-                <w:szCs w:val="24"/>
+                <w:rFonts w:ascii="Palatino Linotype" w:hAnsi="Palatino Linotype"/>
+              </w:rPr>
+            </w:pPr>
+            <w:r>
+              <w:rPr>
+                <w:rFonts w:ascii="Palatino Linotype" w:hAnsi="Palatino Linotype"/>
               </w:rPr>
               <w:t>0.9</w:t>
             </w:r>
@@ -1135,14 +915,12 @@
           <w:p>
             <w:pPr>
               <w:rPr>
-                <w:sz w:val="24"/>
-                <w:szCs w:val="24"/>
-              </w:rPr>
-            </w:pPr>
-            <w:r>
-              <w:rPr>
-                <w:sz w:val="24"/>
-                <w:szCs w:val="24"/>
+                <w:rFonts w:ascii="Palatino Linotype" w:hAnsi="Palatino Linotype"/>
+              </w:rPr>
+            </w:pPr>
+            <w:r>
+              <w:rPr>
+                <w:rFonts w:ascii="Palatino Linotype" w:hAnsi="Palatino Linotype"/>
               </w:rPr>
               <w:t>-</w:t>
             </w:r>
@@ -1155,14 +933,12 @@
           <w:p>
             <w:pPr>
               <w:rPr>
-                <w:sz w:val="24"/>
-                <w:szCs w:val="24"/>
-              </w:rPr>
-            </w:pPr>
-            <w:r>
-              <w:rPr>
-                <w:sz w:val="24"/>
-                <w:szCs w:val="24"/>
+                <w:rFonts w:ascii="Palatino Linotype" w:hAnsi="Palatino Linotype"/>
+              </w:rPr>
+            </w:pPr>
+            <w:r>
+              <w:rPr>
+                <w:rFonts w:ascii="Palatino Linotype" w:hAnsi="Palatino Linotype"/>
               </w:rPr>
               <w:t>0.5</w:t>
             </w:r>
@@ -1175,14 +951,12 @@
           <w:p>
             <w:pPr>
               <w:rPr>
-                <w:sz w:val="24"/>
-                <w:szCs w:val="24"/>
-              </w:rPr>
-            </w:pPr>
-            <w:r>
-              <w:rPr>
-                <w:sz w:val="24"/>
-                <w:szCs w:val="24"/>
+                <w:rFonts w:ascii="Palatino Linotype" w:hAnsi="Palatino Linotype"/>
+              </w:rPr>
+            </w:pPr>
+            <w:r>
+              <w:rPr>
+                <w:rFonts w:ascii="Palatino Linotype" w:hAnsi="Palatino Linotype"/>
               </w:rPr>
               <w:t>random</w:t>
             </w:r>
@@ -1195,14 +969,12 @@
           <w:p>
             <w:pPr>
               <w:rPr>
-                <w:sz w:val="24"/>
-                <w:szCs w:val="24"/>
-              </w:rPr>
-            </w:pPr>
-            <w:r>
-              <w:rPr>
-                <w:sz w:val="24"/>
-                <w:szCs w:val="24"/>
+                <w:rFonts w:ascii="Palatino Linotype" w:hAnsi="Palatino Linotype"/>
+              </w:rPr>
+            </w:pPr>
+            <w:r>
+              <w:rPr>
+                <w:rFonts w:ascii="Palatino Linotype" w:hAnsi="Palatino Linotype"/>
               </w:rPr>
               <w:t>0.5</w:t>
             </w:r>
@@ -1215,14 +987,12 @@
           <w:p>
             <w:pPr>
               <w:rPr>
-                <w:sz w:val="24"/>
-                <w:szCs w:val="24"/>
-              </w:rPr>
-            </w:pPr>
-            <w:r>
-              <w:rPr>
-                <w:sz w:val="24"/>
-                <w:szCs w:val="24"/>
+                <w:rFonts w:ascii="Palatino Linotype" w:hAnsi="Palatino Linotype"/>
+              </w:rPr>
+            </w:pPr>
+            <w:r>
+              <w:rPr>
+                <w:rFonts w:ascii="Palatino Linotype" w:hAnsi="Palatino Linotype"/>
               </w:rPr>
               <w:t>0.0001</w:t>
             </w:r>
@@ -1235,21 +1005,18 @@
           <w:p>
             <w:pPr>
               <w:rPr>
-                <w:sz w:val="24"/>
-                <w:szCs w:val="24"/>
-              </w:rPr>
-            </w:pPr>
-            <w:r>
-              <w:rPr>
-                <w:sz w:val="24"/>
-                <w:szCs w:val="24"/>
+                <w:rFonts w:ascii="Palatino Linotype" w:hAnsi="Palatino Linotype"/>
+              </w:rPr>
+            </w:pPr>
+            <w:r>
+              <w:rPr>
+                <w:rFonts w:ascii="Palatino Linotype" w:hAnsi="Palatino Linotype"/>
               </w:rPr>
               <w:t>100</w:t>
             </w:r>
             <w:r>
               <w:rPr>
-                <w:sz w:val="24"/>
-                <w:szCs w:val="24"/>
+                <w:rFonts w:ascii="Palatino Linotype" w:hAnsi="Palatino Linotype"/>
               </w:rPr>
               <w:t>0</w:t>
             </w:r>
@@ -1260,16 +1027,12 @@
     <w:p>
       <w:pPr>
         <w:rPr>
-          <w:b/>
-          <w:sz w:val="24"/>
-          <w:szCs w:val="24"/>
-        </w:rPr>
-      </w:pPr>
-      <w:r>
-        <w:rPr>
-          <w:b/>
-          <w:sz w:val="24"/>
-          <w:szCs w:val="24"/>
+          <w:rFonts w:ascii="Palatino Linotype" w:hAnsi="Palatino Linotype"/>
+        </w:rPr>
+      </w:pPr>
+      <w:r>
+        <w:rPr>
+          <w:rFonts w:ascii="Palatino Linotype" w:hAnsi="Palatino Linotype"/>
         </w:rPr>
         <w:t>Table 1: Parameters used for the optimal policy for different algorithms</w:t>
       </w:r>
@@ -1277,31 +1040,26 @@
     <w:p>
       <w:pPr>
         <w:rPr>
-          <w:sz w:val="24"/>
-          <w:szCs w:val="24"/>
-        </w:rPr>
-      </w:pPr>
-      <w:r>
-        <w:rPr>
-          <w:sz w:val="24"/>
-          <w:szCs w:val="24"/>
+          <w:rFonts w:ascii="Palatino Linotype" w:hAnsi="Palatino Linotype"/>
+        </w:rPr>
+      </w:pPr>
+      <w:r>
+        <w:rPr>
+          <w:rFonts w:ascii="Palatino Linotype" w:hAnsi="Palatino Linotype"/>
         </w:rPr>
         <w:t xml:space="preserve">Although we ran over 100 experiments with different parameters values, the above mentioned are used for the optimal solution. Rest of the results are not recorded here for the space constraints. The followings are the states we found at optimal policy: </w:t>
       </w:r>
     </w:p>
     <w:p>
       <w:pPr>
-        <w:ind w:left="-900" w:right="-1260"/>
-        <w:rPr>
-          <w:sz w:val="24"/>
-          <w:szCs w:val="24"/>
-        </w:rPr>
-      </w:pPr>
-      <w:r>
-        <w:rPr>
+        <w:rPr>
+          <w:rFonts w:ascii="Palatino Linotype" w:hAnsi="Palatino Linotype"/>
+        </w:rPr>
+      </w:pPr>
+      <w:r>
+        <w:rPr>
+          <w:rFonts w:ascii="Palatino Linotype" w:hAnsi="Palatino Linotype"/>
           <w:noProof/>
-          <w:sz w:val="24"/>
-          <w:szCs w:val="24"/>
         </w:rPr>
         <w:drawing>
           <wp:inline distT="0" distB="0" distL="0" distR="0" wp14:anchorId="75F0A5D9" wp14:editId="5A312ADC">
@@ -1347,9 +1105,8 @@
       </w:r>
       <w:r>
         <w:rPr>
+          <w:rFonts w:ascii="Palatino Linotype" w:hAnsi="Palatino Linotype"/>
           <w:noProof/>
-          <w:sz w:val="24"/>
-          <w:szCs w:val="24"/>
         </w:rPr>
         <w:drawing>
           <wp:inline distT="0" distB="0" distL="0" distR="0" wp14:anchorId="72650815" wp14:editId="70C9A2AD">
@@ -1395,9 +1152,8 @@
       </w:r>
       <w:r>
         <w:rPr>
+          <w:rFonts w:ascii="Palatino Linotype" w:hAnsi="Palatino Linotype"/>
           <w:noProof/>
-          <w:sz w:val="24"/>
-          <w:szCs w:val="24"/>
         </w:rPr>
         <w:drawing>
           <wp:inline distT="0" distB="0" distL="0" distR="0" wp14:anchorId="36E7D4D1" wp14:editId="2FA85FA7">
@@ -1444,69 +1200,76 @@
     </w:p>
     <w:p>
       <w:pPr>
-        <w:ind w:left="-900" w:right="-1260"/>
-        <w:jc w:val="center"/>
-        <w:rPr>
-          <w:b/>
-          <w:sz w:val="24"/>
-          <w:szCs w:val="24"/>
-        </w:rPr>
-      </w:pPr>
-      <w:r>
-        <w:rPr>
-          <w:b/>
-          <w:sz w:val="24"/>
-          <w:szCs w:val="24"/>
-        </w:rPr>
+        <w:rPr>
+          <w:rFonts w:ascii="Palatino Linotype" w:hAnsi="Palatino Linotype"/>
+        </w:rPr>
+      </w:pPr>
+      <w:r>
+        <w:rPr>
+          <w:rFonts w:ascii="Palatino Linotype" w:hAnsi="Palatino Linotype"/>
+        </w:rPr>
+        <w:lastRenderedPageBreak/>
         <w:t>Figure 1: States at the last step of each algorithm after at convergence</w:t>
       </w:r>
     </w:p>
     <w:p>
       <w:pPr>
-        <w:ind w:right="-1260"/>
-        <w:rPr>
-          <w:sz w:val="24"/>
-          <w:szCs w:val="24"/>
-        </w:rPr>
-      </w:pPr>
-      <w:r>
-        <w:rPr>
-          <w:sz w:val="24"/>
-          <w:szCs w:val="24"/>
-        </w:rPr>
-        <w:t>The followings are the performance comparison of each algorithms:</w:t>
+        <w:rPr>
+          <w:rFonts w:ascii="Palatino Linotype" w:hAnsi="Palatino Linotype"/>
+        </w:rPr>
+      </w:pPr>
+      <w:r>
+        <w:rPr>
+          <w:rFonts w:ascii="Palatino Linotype" w:hAnsi="Palatino Linotype"/>
+        </w:rPr>
+        <w:t xml:space="preserve">The followings are the performance comparison of each </w:t>
+      </w:r>
+      <w:proofErr w:type="gramStart"/>
+      <w:r>
+        <w:rPr>
+          <w:rFonts w:ascii="Palatino Linotype" w:hAnsi="Palatino Linotype"/>
+        </w:rPr>
+        <w:t>algorithms</w:t>
+      </w:r>
+      <w:proofErr w:type="gramEnd"/>
+      <w:r>
+        <w:rPr>
+          <w:rFonts w:ascii="Palatino Linotype" w:hAnsi="Palatino Linotype"/>
+        </w:rPr>
+        <w:t>:</w:t>
       </w:r>
     </w:p>
     <w:tbl>
       <w:tblPr>
         <w:tblStyle w:val="TableGrid"/>
         <w:tblW w:w="0" w:type="auto"/>
+        <w:jc w:val="center"/>
         <w:tblLook w:val="04A0" w:firstRow="1" w:lastRow="0" w:firstColumn="1" w:lastColumn="0" w:noHBand="0" w:noVBand="1"/>
       </w:tblPr>
       <w:tblGrid>
         <w:gridCol w:w="1554"/>
         <w:gridCol w:w="2401"/>
         <w:gridCol w:w="1170"/>
-        <w:gridCol w:w="1267"/>
+        <w:gridCol w:w="1299"/>
         <w:gridCol w:w="1554"/>
       </w:tblGrid>
       <w:tr>
+        <w:trPr>
+          <w:jc w:val="center"/>
+        </w:trPr>
         <w:tc>
           <w:tcPr>
             <w:tcW w:w="1554" w:type="dxa"/>
           </w:tcPr>
           <w:p>
             <w:pPr>
-              <w:ind w:right="-1260"/>
-              <w:rPr>
-                <w:sz w:val="24"/>
-                <w:szCs w:val="24"/>
-              </w:rPr>
-            </w:pPr>
-            <w:r>
-              <w:rPr>
-                <w:sz w:val="24"/>
-                <w:szCs w:val="24"/>
+              <w:rPr>
+                <w:rFonts w:ascii="Palatino Linotype" w:hAnsi="Palatino Linotype"/>
+              </w:rPr>
+            </w:pPr>
+            <w:r>
+              <w:rPr>
+                <w:rFonts w:ascii="Palatino Linotype" w:hAnsi="Palatino Linotype"/>
               </w:rPr>
               <w:t>Algorithms</w:t>
             </w:r>
@@ -1518,16 +1281,13 @@
           </w:tcPr>
           <w:p>
             <w:pPr>
-              <w:ind w:right="-1260"/>
-              <w:rPr>
-                <w:sz w:val="24"/>
-                <w:szCs w:val="24"/>
-              </w:rPr>
-            </w:pPr>
-            <w:r>
-              <w:rPr>
-                <w:sz w:val="24"/>
-                <w:szCs w:val="24"/>
+              <w:rPr>
+                <w:rFonts w:ascii="Palatino Linotype" w:hAnsi="Palatino Linotype"/>
+              </w:rPr>
+            </w:pPr>
+            <w:r>
+              <w:rPr>
+                <w:rFonts w:ascii="Palatino Linotype" w:hAnsi="Palatino Linotype"/>
               </w:rPr>
               <w:t xml:space="preserve">Steps to Convergences </w:t>
             </w:r>
@@ -1539,16 +1299,13 @@
           </w:tcPr>
           <w:p>
             <w:pPr>
-              <w:ind w:right="-1260"/>
-              <w:rPr>
-                <w:sz w:val="24"/>
-                <w:szCs w:val="24"/>
-              </w:rPr>
-            </w:pPr>
-            <w:r>
-              <w:rPr>
-                <w:sz w:val="24"/>
-                <w:szCs w:val="24"/>
+              <w:rPr>
+                <w:rFonts w:ascii="Palatino Linotype" w:hAnsi="Palatino Linotype"/>
+              </w:rPr>
+            </w:pPr>
+            <w:r>
+              <w:rPr>
+                <w:rFonts w:ascii="Palatino Linotype" w:hAnsi="Palatino Linotype"/>
               </w:rPr>
               <w:t>Time (s)</w:t>
             </w:r>
@@ -1560,16 +1317,13 @@
           </w:tcPr>
           <w:p>
             <w:pPr>
-              <w:ind w:right="-1260"/>
-              <w:rPr>
-                <w:sz w:val="24"/>
-                <w:szCs w:val="24"/>
-              </w:rPr>
-            </w:pPr>
-            <w:r>
-              <w:rPr>
-                <w:sz w:val="24"/>
-                <w:szCs w:val="24"/>
+              <w:rPr>
+                <w:rFonts w:ascii="Palatino Linotype" w:hAnsi="Palatino Linotype"/>
+              </w:rPr>
+            </w:pPr>
+            <w:r>
+              <w:rPr>
+                <w:rFonts w:ascii="Palatino Linotype" w:hAnsi="Palatino Linotype"/>
               </w:rPr>
               <w:t>Converged</w:t>
             </w:r>
@@ -1581,16 +1335,13 @@
           </w:tcPr>
           <w:p>
             <w:pPr>
-              <w:ind w:right="-1260"/>
-              <w:rPr>
-                <w:sz w:val="24"/>
-                <w:szCs w:val="24"/>
-              </w:rPr>
-            </w:pPr>
-            <w:r>
-              <w:rPr>
-                <w:sz w:val="24"/>
-                <w:szCs w:val="24"/>
+              <w:rPr>
+                <w:rFonts w:ascii="Palatino Linotype" w:hAnsi="Palatino Linotype"/>
+              </w:rPr>
+            </w:pPr>
+            <w:r>
+              <w:rPr>
+                <w:rFonts w:ascii="Palatino Linotype" w:hAnsi="Palatino Linotype"/>
               </w:rPr>
               <w:t>Reward</w:t>
             </w:r>
@@ -1598,22 +1349,22 @@
         </w:tc>
       </w:tr>
       <w:tr>
+        <w:trPr>
+          <w:jc w:val="center"/>
+        </w:trPr>
         <w:tc>
           <w:tcPr>
             <w:tcW w:w="1554" w:type="dxa"/>
           </w:tcPr>
           <w:p>
             <w:pPr>
-              <w:ind w:right="-1260"/>
-              <w:rPr>
-                <w:sz w:val="24"/>
-                <w:szCs w:val="24"/>
-              </w:rPr>
-            </w:pPr>
-            <w:r>
-              <w:rPr>
-                <w:sz w:val="24"/>
-                <w:szCs w:val="24"/>
+              <w:rPr>
+                <w:rFonts w:ascii="Palatino Linotype" w:hAnsi="Palatino Linotype"/>
+              </w:rPr>
+            </w:pPr>
+            <w:r>
+              <w:rPr>
+                <w:rFonts w:ascii="Palatino Linotype" w:hAnsi="Palatino Linotype"/>
               </w:rPr>
               <w:t>VI</w:t>
             </w:r>
@@ -1625,16 +1376,13 @@
           </w:tcPr>
           <w:p>
             <w:pPr>
-              <w:ind w:right="-1260"/>
-              <w:rPr>
-                <w:sz w:val="24"/>
-                <w:szCs w:val="24"/>
-              </w:rPr>
-            </w:pPr>
-            <w:r>
-              <w:rPr>
-                <w:sz w:val="24"/>
-                <w:szCs w:val="24"/>
+              <w:rPr>
+                <w:rFonts w:ascii="Palatino Linotype" w:hAnsi="Palatino Linotype"/>
+              </w:rPr>
+            </w:pPr>
+            <w:r>
+              <w:rPr>
+                <w:rFonts w:ascii="Palatino Linotype" w:hAnsi="Palatino Linotype"/>
               </w:rPr>
               <w:t>52</w:t>
             </w:r>
@@ -1646,16 +1394,13 @@
           </w:tcPr>
           <w:p>
             <w:pPr>
-              <w:ind w:right="-1260"/>
-              <w:rPr>
-                <w:sz w:val="24"/>
-                <w:szCs w:val="24"/>
-              </w:rPr>
-            </w:pPr>
-            <w:r>
-              <w:rPr>
-                <w:sz w:val="24"/>
-                <w:szCs w:val="24"/>
+              <w:rPr>
+                <w:rFonts w:ascii="Palatino Linotype" w:hAnsi="Palatino Linotype"/>
+              </w:rPr>
+            </w:pPr>
+            <w:r>
+              <w:rPr>
+                <w:rFonts w:ascii="Palatino Linotype" w:hAnsi="Palatino Linotype"/>
               </w:rPr>
               <w:t>0.04</w:t>
             </w:r>
@@ -1667,16 +1412,13 @@
           </w:tcPr>
           <w:p>
             <w:pPr>
-              <w:ind w:right="-1260"/>
-              <w:rPr>
-                <w:sz w:val="24"/>
-                <w:szCs w:val="24"/>
-              </w:rPr>
-            </w:pPr>
-            <w:r>
-              <w:rPr>
-                <w:sz w:val="24"/>
-                <w:szCs w:val="24"/>
+              <w:rPr>
+                <w:rFonts w:ascii="Palatino Linotype" w:hAnsi="Palatino Linotype"/>
+              </w:rPr>
+            </w:pPr>
+            <w:r>
+              <w:rPr>
+                <w:rFonts w:ascii="Palatino Linotype" w:hAnsi="Palatino Linotype"/>
               </w:rPr>
               <w:t>YES</w:t>
             </w:r>
@@ -1688,16 +1430,13 @@
           </w:tcPr>
           <w:p>
             <w:pPr>
-              <w:ind w:right="-1260"/>
-              <w:rPr>
-                <w:sz w:val="24"/>
-                <w:szCs w:val="24"/>
-              </w:rPr>
-            </w:pPr>
-            <w:r>
-              <w:rPr>
-                <w:sz w:val="24"/>
-                <w:szCs w:val="24"/>
+              <w:rPr>
+                <w:rFonts w:ascii="Palatino Linotype" w:hAnsi="Palatino Linotype"/>
+              </w:rPr>
+            </w:pPr>
+            <w:r>
+              <w:rPr>
+                <w:rFonts w:ascii="Palatino Linotype" w:hAnsi="Palatino Linotype"/>
               </w:rPr>
               <w:t>3.615</w:t>
             </w:r>
@@ -1705,24 +1444,23 @@
         </w:tc>
       </w:tr>
       <w:tr>
+        <w:trPr>
+          <w:jc w:val="center"/>
+        </w:trPr>
         <w:tc>
           <w:tcPr>
             <w:tcW w:w="1554" w:type="dxa"/>
           </w:tcPr>
           <w:p>
             <w:pPr>
-              <w:ind w:right="-1260"/>
-              <w:rPr>
-                <w:sz w:val="24"/>
-                <w:szCs w:val="24"/>
-              </w:rPr>
-            </w:pPr>
-            <w:r>
-              <w:rPr>
-                <w:sz w:val="24"/>
-                <w:szCs w:val="24"/>
-              </w:rPr>
-              <w:lastRenderedPageBreak/>
+              <w:rPr>
+                <w:rFonts w:ascii="Palatino Linotype" w:hAnsi="Palatino Linotype"/>
+              </w:rPr>
+            </w:pPr>
+            <w:r>
+              <w:rPr>
+                <w:rFonts w:ascii="Palatino Linotype" w:hAnsi="Palatino Linotype"/>
+              </w:rPr>
               <w:t>PI</w:t>
             </w:r>
           </w:p>
@@ -1733,16 +1471,13 @@
           </w:tcPr>
           <w:p>
             <w:pPr>
-              <w:ind w:right="-1260"/>
-              <w:rPr>
-                <w:sz w:val="24"/>
-                <w:szCs w:val="24"/>
-              </w:rPr>
-            </w:pPr>
-            <w:r>
-              <w:rPr>
-                <w:sz w:val="24"/>
-                <w:szCs w:val="24"/>
+              <w:rPr>
+                <w:rFonts w:ascii="Palatino Linotype" w:hAnsi="Palatino Linotype"/>
+              </w:rPr>
+            </w:pPr>
+            <w:r>
+              <w:rPr>
+                <w:rFonts w:ascii="Palatino Linotype" w:hAnsi="Palatino Linotype"/>
               </w:rPr>
               <w:t>3</w:t>
             </w:r>
@@ -1754,16 +1489,13 @@
           </w:tcPr>
           <w:p>
             <w:pPr>
-              <w:ind w:right="-1260"/>
-              <w:rPr>
-                <w:sz w:val="24"/>
-                <w:szCs w:val="24"/>
-              </w:rPr>
-            </w:pPr>
-            <w:r>
-              <w:rPr>
-                <w:sz w:val="24"/>
-                <w:szCs w:val="24"/>
+              <w:rPr>
+                <w:rFonts w:ascii="Palatino Linotype" w:hAnsi="Palatino Linotype"/>
+              </w:rPr>
+            </w:pPr>
+            <w:r>
+              <w:rPr>
+                <w:rFonts w:ascii="Palatino Linotype" w:hAnsi="Palatino Linotype"/>
               </w:rPr>
               <w:t>0.104</w:t>
             </w:r>
@@ -1775,16 +1507,13 @@
           </w:tcPr>
           <w:p>
             <w:pPr>
-              <w:ind w:right="-1260"/>
-              <w:rPr>
-                <w:sz w:val="24"/>
-                <w:szCs w:val="24"/>
-              </w:rPr>
-            </w:pPr>
-            <w:r>
-              <w:rPr>
-                <w:sz w:val="24"/>
-                <w:szCs w:val="24"/>
+              <w:rPr>
+                <w:rFonts w:ascii="Palatino Linotype" w:hAnsi="Palatino Linotype"/>
+              </w:rPr>
+            </w:pPr>
+            <w:r>
+              <w:rPr>
+                <w:rFonts w:ascii="Palatino Linotype" w:hAnsi="Palatino Linotype"/>
               </w:rPr>
               <w:t>YES</w:t>
             </w:r>
@@ -1796,16 +1525,13 @@
           </w:tcPr>
           <w:p>
             <w:pPr>
-              <w:ind w:right="-1260"/>
-              <w:rPr>
-                <w:sz w:val="24"/>
-                <w:szCs w:val="24"/>
-              </w:rPr>
-            </w:pPr>
-            <w:r>
-              <w:rPr>
-                <w:sz w:val="24"/>
-                <w:szCs w:val="24"/>
+              <w:rPr>
+                <w:rFonts w:ascii="Palatino Linotype" w:hAnsi="Palatino Linotype"/>
+              </w:rPr>
+            </w:pPr>
+            <w:r>
+              <w:rPr>
+                <w:rFonts w:ascii="Palatino Linotype" w:hAnsi="Palatino Linotype"/>
               </w:rPr>
               <w:t>3.615</w:t>
             </w:r>
@@ -1813,22 +1539,22 @@
         </w:tc>
       </w:tr>
       <w:tr>
+        <w:trPr>
+          <w:jc w:val="center"/>
+        </w:trPr>
         <w:tc>
           <w:tcPr>
             <w:tcW w:w="1554" w:type="dxa"/>
           </w:tcPr>
           <w:p>
             <w:pPr>
-              <w:ind w:right="-1260"/>
-              <w:rPr>
-                <w:sz w:val="24"/>
-                <w:szCs w:val="24"/>
-              </w:rPr>
-            </w:pPr>
-            <w:r>
-              <w:rPr>
-                <w:sz w:val="24"/>
-                <w:szCs w:val="24"/>
+              <w:rPr>
+                <w:rFonts w:ascii="Palatino Linotype" w:hAnsi="Palatino Linotype"/>
+              </w:rPr>
+            </w:pPr>
+            <w:r>
+              <w:rPr>
+                <w:rFonts w:ascii="Palatino Linotype" w:hAnsi="Palatino Linotype"/>
               </w:rPr>
               <w:t>Q-learning</w:t>
             </w:r>
@@ -1840,16 +1566,13 @@
           </w:tcPr>
           <w:p>
             <w:pPr>
-              <w:ind w:right="-1260"/>
-              <w:rPr>
-                <w:sz w:val="24"/>
-                <w:szCs w:val="24"/>
-              </w:rPr>
-            </w:pPr>
-            <w:r>
-              <w:rPr>
-                <w:sz w:val="24"/>
-                <w:szCs w:val="24"/>
+              <w:rPr>
+                <w:rFonts w:ascii="Palatino Linotype" w:hAnsi="Palatino Linotype"/>
+              </w:rPr>
+            </w:pPr>
+            <w:r>
+              <w:rPr>
+                <w:rFonts w:ascii="Palatino Linotype" w:hAnsi="Palatino Linotype"/>
               </w:rPr>
               <w:t>1000+</w:t>
             </w:r>
@@ -1861,16 +1584,13 @@
           </w:tcPr>
           <w:p>
             <w:pPr>
-              <w:ind w:right="-1260"/>
-              <w:rPr>
-                <w:sz w:val="24"/>
-                <w:szCs w:val="24"/>
-              </w:rPr>
-            </w:pPr>
-            <w:r>
-              <w:rPr>
-                <w:sz w:val="24"/>
-                <w:szCs w:val="24"/>
+              <w:rPr>
+                <w:rFonts w:ascii="Palatino Linotype" w:hAnsi="Palatino Linotype"/>
+              </w:rPr>
+            </w:pPr>
+            <w:r>
+              <w:rPr>
+                <w:rFonts w:ascii="Palatino Linotype" w:hAnsi="Palatino Linotype"/>
               </w:rPr>
               <w:t>1.005</w:t>
             </w:r>
@@ -1882,16 +1602,13 @@
           </w:tcPr>
           <w:p>
             <w:pPr>
-              <w:ind w:right="-1260"/>
-              <w:rPr>
-                <w:sz w:val="24"/>
-                <w:szCs w:val="24"/>
-              </w:rPr>
-            </w:pPr>
-            <w:r>
-              <w:rPr>
-                <w:sz w:val="24"/>
-                <w:szCs w:val="24"/>
+              <w:rPr>
+                <w:rFonts w:ascii="Palatino Linotype" w:hAnsi="Palatino Linotype"/>
+              </w:rPr>
+            </w:pPr>
+            <w:r>
+              <w:rPr>
+                <w:rFonts w:ascii="Palatino Linotype" w:hAnsi="Palatino Linotype"/>
               </w:rPr>
               <w:t>NO</w:t>
             </w:r>
@@ -1903,16 +1620,13 @@
           </w:tcPr>
           <w:p>
             <w:pPr>
-              <w:ind w:right="-1260"/>
-              <w:rPr>
-                <w:sz w:val="24"/>
-                <w:szCs w:val="24"/>
-              </w:rPr>
-            </w:pPr>
-            <w:r>
-              <w:rPr>
-                <w:sz w:val="24"/>
-                <w:szCs w:val="24"/>
+              <w:rPr>
+                <w:rFonts w:ascii="Palatino Linotype" w:hAnsi="Palatino Linotype"/>
+              </w:rPr>
+            </w:pPr>
+            <w:r>
+              <w:rPr>
+                <w:rFonts w:ascii="Palatino Linotype" w:hAnsi="Palatino Linotype"/>
               </w:rPr>
               <w:t>1.001</w:t>
             </w:r>
@@ -1922,65 +1636,64 @@
     </w:tbl>
     <w:p>
       <w:pPr>
-        <w:ind w:right="-1260" w:firstLine="720"/>
-        <w:rPr>
-          <w:b/>
-          <w:sz w:val="24"/>
-          <w:szCs w:val="24"/>
-        </w:rPr>
-      </w:pPr>
-      <w:r>
-        <w:rPr>
-          <w:b/>
-          <w:sz w:val="24"/>
-          <w:szCs w:val="24"/>
+        <w:rPr>
+          <w:rFonts w:ascii="Palatino Linotype" w:hAnsi="Palatino Linotype"/>
+        </w:rPr>
+      </w:pPr>
+      <w:r>
+        <w:rPr>
+          <w:rFonts w:ascii="Palatino Linotype" w:hAnsi="Palatino Linotype"/>
         </w:rPr>
         <w:t>Table 2: Performance comparison of different algorithms</w:t>
       </w:r>
     </w:p>
     <w:p>
       <w:pPr>
-        <w:ind w:right="-450"/>
-        <w:rPr>
-          <w:sz w:val="24"/>
-          <w:szCs w:val="24"/>
-        </w:rPr>
-      </w:pPr>
-      <w:r>
-        <w:rPr>
-          <w:sz w:val="24"/>
-          <w:szCs w:val="24"/>
-        </w:rPr>
-        <w:t xml:space="preserve">In terms of optimal policy, we can see from the figure 2 that PI and VI has reached to the same last step after convergence. Whereas, Q learning even after 1000 iteration did not reach the convergence due to its </w:t>
-      </w:r>
-      <w:r>
-        <w:rPr>
-          <w:sz w:val="24"/>
-          <w:szCs w:val="24"/>
+        <w:rPr>
+          <w:rFonts w:ascii="Palatino Linotype" w:hAnsi="Palatino Linotype"/>
+        </w:rPr>
+      </w:pPr>
+      <w:r>
+        <w:rPr>
+          <w:rFonts w:ascii="Palatino Linotype" w:hAnsi="Palatino Linotype"/>
+        </w:rPr>
+        <w:t xml:space="preserve">In terms of optimal policy, we can see from the figure 2 that PI and VI has reached to the same last step after convergence. </w:t>
+      </w:r>
+      <w:r>
+        <w:rPr>
+          <w:rFonts w:ascii="Palatino Linotype" w:hAnsi="Palatino Linotype"/>
+        </w:rPr>
+        <w:t>Whereas</w:t>
+      </w:r>
+      <w:r>
+        <w:rPr>
+          <w:rFonts w:ascii="Palatino Linotype" w:hAnsi="Palatino Linotype"/>
+        </w:rPr>
+        <w:t xml:space="preserve"> Q learning even after 1000 iteration did not reach the convergence due to its </w:t>
+      </w:r>
+      <w:r>
+        <w:rPr>
+          <w:rFonts w:ascii="Palatino Linotype" w:hAnsi="Palatino Linotype"/>
         </w:rPr>
         <w:t>exploration</w:t>
       </w:r>
       <w:r>
         <w:rPr>
-          <w:sz w:val="24"/>
-          <w:szCs w:val="24"/>
+          <w:rFonts w:ascii="Palatino Linotype" w:hAnsi="Palatino Linotype"/>
         </w:rPr>
         <w:t xml:space="preserve"> nature. In terms of duration, VI is the fastest to reach the convergence, although PI takes much less steps than all other algorithms. </w:t>
       </w:r>
     </w:p>
     <w:p>
       <w:pPr>
-        <w:ind w:left="-450" w:right="-450"/>
-        <w:rPr>
-          <w:sz w:val="24"/>
-          <w:szCs w:val="24"/>
-        </w:rPr>
-      </w:pPr>
-      <w:r>
-        <w:rPr>
+        <w:rPr>
+          <w:rFonts w:ascii="Palatino Linotype" w:hAnsi="Palatino Linotype"/>
+        </w:rPr>
+      </w:pPr>
+      <w:r>
+        <w:rPr>
+          <w:rFonts w:ascii="Palatino Linotype" w:hAnsi="Palatino Linotype"/>
           <w:noProof/>
-          <w:sz w:val="24"/>
-          <w:szCs w:val="24"/>
         </w:rPr>
         <w:drawing>
           <wp:inline distT="0" distB="0" distL="0" distR="0" wp14:anchorId="3954DF4C" wp14:editId="4F370530">
@@ -2026,9 +1739,8 @@
       </w:r>
       <w:r>
         <w:rPr>
+          <w:rFonts w:ascii="Palatino Linotype" w:hAnsi="Palatino Linotype"/>
           <w:noProof/>
-          <w:sz w:val="24"/>
-          <w:szCs w:val="24"/>
         </w:rPr>
         <w:drawing>
           <wp:inline distT="0" distB="0" distL="0" distR="0" wp14:anchorId="72EDFA89" wp14:editId="7ACC2DE0">
@@ -2074,9 +1786,8 @@
       </w:r>
       <w:r>
         <w:rPr>
+          <w:rFonts w:ascii="Palatino Linotype" w:hAnsi="Palatino Linotype"/>
           <w:noProof/>
-          <w:sz w:val="24"/>
-          <w:szCs w:val="24"/>
         </w:rPr>
         <w:drawing>
           <wp:inline distT="0" distB="0" distL="0" distR="0" wp14:anchorId="41E2F7DF" wp14:editId="50091F45">
@@ -2123,56 +1834,45 @@
     </w:p>
     <w:p>
       <w:pPr>
-        <w:ind w:right="-1260"/>
-        <w:rPr>
-          <w:b/>
-          <w:sz w:val="24"/>
-          <w:szCs w:val="24"/>
-        </w:rPr>
-      </w:pPr>
-      <w:r>
-        <w:rPr>
-          <w:b/>
-          <w:sz w:val="24"/>
-          <w:szCs w:val="24"/>
+        <w:rPr>
+          <w:rFonts w:ascii="Palatino Linotype" w:hAnsi="Palatino Linotype"/>
+        </w:rPr>
+      </w:pPr>
+      <w:r>
+        <w:rPr>
+          <w:rFonts w:ascii="Palatino Linotype" w:hAnsi="Palatino Linotype"/>
         </w:rPr>
         <w:t>Figure 2: Reward delta vs steps graph for different algorithm for small lake problem</w:t>
       </w:r>
     </w:p>
     <w:p>
       <w:pPr>
-        <w:ind w:right="-630"/>
-        <w:rPr>
-          <w:sz w:val="24"/>
-          <w:szCs w:val="24"/>
-        </w:rPr>
-      </w:pPr>
-      <w:r>
-        <w:rPr>
-          <w:sz w:val="24"/>
-          <w:szCs w:val="24"/>
+        <w:rPr>
+          <w:rFonts w:ascii="Palatino Linotype" w:hAnsi="Palatino Linotype"/>
+        </w:rPr>
+      </w:pPr>
+      <w:r>
+        <w:rPr>
+          <w:rFonts w:ascii="Palatino Linotype" w:hAnsi="Palatino Linotype"/>
         </w:rPr>
         <w:t xml:space="preserve">From the figure 2 we can see that after convergence both PI and VI is still increasing in reward at very small rate. Change of reward value is almost 0. For Q learning we can see even after 1000 iterations the delta is still fluctuate at a higher rate. With increasing episodes, the fluctuation of this delta is increasing. In other word more exploration possibility is visible. </w:t>
       </w:r>
     </w:p>
     <w:p>
       <w:pPr>
-        <w:ind w:right="-630"/>
-        <w:rPr>
-          <w:sz w:val="24"/>
-          <w:szCs w:val="24"/>
-        </w:rPr>
-      </w:pPr>
-      <w:r>
-        <w:rPr>
+        <w:rPr>
+          <w:rFonts w:ascii="Palatino Linotype" w:hAnsi="Palatino Linotype"/>
+        </w:rPr>
+      </w:pPr>
+      <w:r>
+        <w:rPr>
+          <w:rFonts w:ascii="Palatino Linotype" w:hAnsi="Palatino Linotype"/>
           <w:noProof/>
-          <w:sz w:val="24"/>
-          <w:szCs w:val="24"/>
         </w:rPr>
         <w:drawing>
-          <wp:inline distT="0" distB="0" distL="0" distR="0" wp14:anchorId="49AAACA4" wp14:editId="067B9DC2">
-            <wp:extent cx="2164503" cy="1623377"/>
-            <wp:effectExtent l="0" t="0" r="7620" b="0"/>
+          <wp:inline distT="0" distB="0" distL="0" distR="0" wp14:anchorId="49AAACA4" wp14:editId="45324FE0">
+            <wp:extent cx="1981200" cy="1623060"/>
+            <wp:effectExtent l="0" t="0" r="0" b="0"/>
             <wp:docPr id="14" name="Picture 14"/>
             <wp:cNvGraphicFramePr>
               <a:graphicFrameLocks xmlns:a="http://schemas.openxmlformats.org/drawingml/2006/main" noChangeAspect="1"/>
@@ -2199,7 +1899,7 @@
                   <pic:spPr>
                     <a:xfrm>
                       <a:off x="0" y="0"/>
-                      <a:ext cx="2189691" cy="1642268"/>
+                      <a:ext cx="2005850" cy="1643254"/>
                     </a:xfrm>
                     <a:prstGeom prst="rect">
                       <a:avLst/>
@@ -2213,14 +1913,13 @@
       </w:r>
       <w:r>
         <w:rPr>
+          <w:rFonts w:ascii="Palatino Linotype" w:hAnsi="Palatino Linotype"/>
           <w:noProof/>
-          <w:sz w:val="24"/>
-          <w:szCs w:val="24"/>
         </w:rPr>
         <w:drawing>
-          <wp:inline distT="0" distB="0" distL="0" distR="0" wp14:anchorId="7E206F43" wp14:editId="25C76596">
-            <wp:extent cx="2001023" cy="1500768"/>
-            <wp:effectExtent l="0" t="0" r="0" b="4445"/>
+          <wp:inline distT="0" distB="0" distL="0" distR="0" wp14:anchorId="7E206F43" wp14:editId="1447D03E">
+            <wp:extent cx="2074985" cy="1595439"/>
+            <wp:effectExtent l="0" t="0" r="1905" b="5080"/>
             <wp:docPr id="15" name="Picture 15"/>
             <wp:cNvGraphicFramePr>
               <a:graphicFrameLocks xmlns:a="http://schemas.openxmlformats.org/drawingml/2006/main" noChangeAspect="1"/>
@@ -2247,7 +1946,7 @@
                   <pic:spPr>
                     <a:xfrm>
                       <a:off x="0" y="0"/>
-                      <a:ext cx="2166691" cy="1625019"/>
+                      <a:ext cx="2262890" cy="1739917"/>
                     </a:xfrm>
                     <a:prstGeom prst="rect">
                       <a:avLst/>
@@ -2259,25 +1958,15 @@
           </wp:inline>
         </w:drawing>
       </w:r>
-    </w:p>
-    <w:p>
-      <w:pPr>
-        <w:ind w:right="-630"/>
-        <w:rPr>
-          <w:sz w:val="24"/>
-          <w:szCs w:val="24"/>
-        </w:rPr>
-      </w:pPr>
-      <w:r>
-        <w:rPr>
+      <w:r>
+        <w:rPr>
+          <w:rFonts w:ascii="Palatino Linotype" w:hAnsi="Palatino Linotype"/>
           <w:noProof/>
-          <w:sz w:val="24"/>
-          <w:szCs w:val="24"/>
         </w:rPr>
         <w:drawing>
-          <wp:inline distT="0" distB="0" distL="0" distR="0" wp14:anchorId="534791A5" wp14:editId="1A16CFE5">
-            <wp:extent cx="2260527" cy="1695395"/>
-            <wp:effectExtent l="0" t="0" r="6985" b="635"/>
+          <wp:inline distT="0" distB="0" distL="0" distR="0" wp14:anchorId="534791A5" wp14:editId="6212A6F4">
+            <wp:extent cx="2221523" cy="1694815"/>
+            <wp:effectExtent l="0" t="0" r="7620" b="635"/>
             <wp:docPr id="16" name="Picture 16"/>
             <wp:cNvGraphicFramePr>
               <a:graphicFrameLocks xmlns:a="http://schemas.openxmlformats.org/drawingml/2006/main" noChangeAspect="1"/>
@@ -2304,7 +1993,7 @@
                   <pic:spPr>
                     <a:xfrm>
                       <a:off x="0" y="0"/>
-                      <a:ext cx="2277606" cy="1708204"/>
+                      <a:ext cx="2240295" cy="1709137"/>
                     </a:xfrm>
                     <a:prstGeom prst="rect">
                       <a:avLst/>
@@ -2316,16 +2005,23 @@
           </wp:inline>
         </w:drawing>
       </w:r>
-      <w:r>
-        <w:rPr>
+    </w:p>
+    <w:p>
+      <w:pPr>
+        <w:rPr>
+          <w:rFonts w:ascii="Palatino Linotype" w:hAnsi="Palatino Linotype"/>
+        </w:rPr>
+      </w:pPr>
+      <w:r>
+        <w:rPr>
+          <w:rFonts w:ascii="Palatino Linotype" w:hAnsi="Palatino Linotype"/>
           <w:noProof/>
-          <w:sz w:val="24"/>
-          <w:szCs w:val="24"/>
-        </w:rPr>
+        </w:rPr>
+        <w:lastRenderedPageBreak/>
         <w:drawing>
-          <wp:inline distT="0" distB="0" distL="0" distR="0" wp14:anchorId="5A5C93CD" wp14:editId="27C40A21">
-            <wp:extent cx="3371960" cy="1685980"/>
-            <wp:effectExtent l="0" t="0" r="0" b="9525"/>
+          <wp:inline distT="0" distB="0" distL="0" distR="0" wp14:anchorId="5A5C93CD" wp14:editId="4523D2C0">
+            <wp:extent cx="4202723" cy="1685695"/>
+            <wp:effectExtent l="0" t="0" r="7620" b="0"/>
             <wp:docPr id="17" name="Picture 17"/>
             <wp:cNvGraphicFramePr>
               <a:graphicFrameLocks xmlns:a="http://schemas.openxmlformats.org/drawingml/2006/main" noChangeAspect="1"/>
@@ -2352,7 +2048,7 @@
                   <pic:spPr>
                     <a:xfrm>
                       <a:off x="0" y="0"/>
-                      <a:ext cx="3395922" cy="1697961"/>
+                      <a:ext cx="4257701" cy="1707746"/>
                     </a:xfrm>
                     <a:prstGeom prst="rect">
                       <a:avLst/>
@@ -2367,154 +2063,128 @@
     </w:p>
     <w:p>
       <w:pPr>
-        <w:ind w:right="-630"/>
-        <w:rPr>
-          <w:sz w:val="24"/>
-          <w:szCs w:val="24"/>
-        </w:rPr>
-      </w:pPr>
-      <w:r>
-        <w:rPr>
-          <w:sz w:val="24"/>
-          <w:szCs w:val="24"/>
+        <w:rPr>
+          <w:rFonts w:ascii="Palatino Linotype" w:hAnsi="Palatino Linotype"/>
+        </w:rPr>
+      </w:pPr>
+      <w:r>
+        <w:rPr>
+          <w:rFonts w:ascii="Palatino Linotype" w:hAnsi="Palatino Linotype"/>
         </w:rPr>
         <w:t>Figure 3: Iteration duration graphs of different algorithm and iteration length of Q learning</w:t>
       </w:r>
     </w:p>
     <w:p>
       <w:pPr>
-        <w:ind w:right="-630"/>
-        <w:rPr>
-          <w:sz w:val="24"/>
-          <w:szCs w:val="24"/>
-        </w:rPr>
-      </w:pPr>
-      <w:r>
-        <w:rPr>
-          <w:sz w:val="24"/>
-          <w:szCs w:val="24"/>
-        </w:rPr>
-        <w:lastRenderedPageBreak/>
-        <w:t>Since VI takes all states in consideration the duration of each iteration is increasing with the number of iterations, which also increases the utility of states to compute. PI however only considers the policy update instead of value, first few steps are computationally expensive. With each iteration the computation reduces as the possible number of actions reduces. With Q-learning the iterations have almost same average duration and it is fluctuating all the way to the 1000</w:t>
-      </w:r>
-      <w:r>
-        <w:rPr>
-          <w:sz w:val="24"/>
-          <w:szCs w:val="24"/>
-          <w:vertAlign w:val="superscript"/>
-        </w:rPr>
-        <w:t>th</w:t>
-      </w:r>
-      <w:r>
-        <w:rPr>
-          <w:sz w:val="24"/>
-          <w:szCs w:val="24"/>
-        </w:rPr>
-        <w:t xml:space="preserve"> iterations. Since it is model free method, the computation does not decrease. With different epsilon and </w:t>
+        <w:rPr>
+          <w:rFonts w:ascii="Palatino Linotype" w:hAnsi="Palatino Linotype"/>
+        </w:rPr>
+      </w:pPr>
+      <w:r>
+        <w:rPr>
+          <w:rFonts w:ascii="Palatino Linotype" w:hAnsi="Palatino Linotype"/>
+        </w:rPr>
+        <w:t xml:space="preserve">Since VI takes all states in consideration the duration of each iteration is increasing with the number of iterations, which also increases the utility of states to compute. PI however only considers the policy update instead of value, first few steps are computationally expensive. With each iteration the computation reduces as the possible number of actions reduces. With Q-learning the iterations have almost same average duration and it is fluctuating all the way to the 1000th iterations. Since it is model free method, the computation does not decrease. With different epsilon and </w:t>
       </w:r>
       <w:proofErr w:type="gramStart"/>
       <w:r>
         <w:rPr>
-          <w:sz w:val="24"/>
-          <w:szCs w:val="24"/>
+          <w:rFonts w:ascii="Palatino Linotype" w:hAnsi="Palatino Linotype"/>
         </w:rPr>
         <w:t>gamma(</w:t>
       </w:r>
       <w:proofErr w:type="gramEnd"/>
       <w:r>
         <w:rPr>
-          <w:sz w:val="24"/>
-          <w:szCs w:val="24"/>
-        </w:rPr>
-        <w:t xml:space="preserve">0.99) we may reach the convergence. Due to the time constraints we could not do the experiment here. </w:t>
-      </w:r>
-    </w:p>
-    <w:p>
-      <w:pPr>
-        <w:ind w:right="-630"/>
-        <w:rPr>
-          <w:sz w:val="24"/>
-          <w:szCs w:val="24"/>
-        </w:rPr>
-      </w:pPr>
-      <w:r>
-        <w:rPr>
-          <w:sz w:val="24"/>
-          <w:szCs w:val="24"/>
+          <w:rFonts w:ascii="Palatino Linotype" w:hAnsi="Palatino Linotype"/>
+        </w:rPr>
+        <w:t xml:space="preserve">0.99) we may reach the convergence. Due to the time </w:t>
+      </w:r>
+      <w:proofErr w:type="gramStart"/>
+      <w:r>
+        <w:rPr>
+          <w:rFonts w:ascii="Palatino Linotype" w:hAnsi="Palatino Linotype"/>
+        </w:rPr>
+        <w:t>constraints</w:t>
+      </w:r>
+      <w:proofErr w:type="gramEnd"/>
+      <w:r>
+        <w:rPr>
+          <w:rFonts w:ascii="Palatino Linotype" w:hAnsi="Palatino Linotype"/>
+        </w:rPr>
+        <w:t xml:space="preserve"> we could not do the experiment here. </w:t>
+      </w:r>
+    </w:p>
+    <w:p>
+      <w:pPr>
+        <w:rPr>
+          <w:rFonts w:ascii="Palatino Linotype" w:hAnsi="Palatino Linotype"/>
+        </w:rPr>
+      </w:pPr>
+      <w:r>
+        <w:rPr>
+          <w:rFonts w:ascii="Palatino Linotype" w:hAnsi="Palatino Linotype"/>
         </w:rPr>
         <w:t xml:space="preserve">One last note about the discount factor, with lower discount factor all the algorithm takes more steps to converge. It may be because it reduces the exploitation and increases the explorations. </w:t>
       </w:r>
       <w:proofErr w:type="gramStart"/>
       <w:r>
         <w:rPr>
-          <w:sz w:val="24"/>
-          <w:szCs w:val="24"/>
+          <w:rFonts w:ascii="Palatino Linotype" w:hAnsi="Palatino Linotype"/>
         </w:rPr>
         <w:t>However</w:t>
       </w:r>
       <w:proofErr w:type="gramEnd"/>
       <w:r>
         <w:rPr>
-          <w:sz w:val="24"/>
-          <w:szCs w:val="24"/>
+          <w:rFonts w:ascii="Palatino Linotype" w:hAnsi="Palatino Linotype"/>
         </w:rPr>
         <w:t xml:space="preserve"> the difference in total reward and number of steps are very low within the range of 1-3 steps for VI and PI, as it is a very small space problem. </w:t>
       </w:r>
     </w:p>
     <w:p>
       <w:pPr>
-        <w:ind w:right="-630"/>
-        <w:rPr>
-          <w:sz w:val="24"/>
-          <w:szCs w:val="24"/>
-        </w:rPr>
-      </w:pPr>
-    </w:p>
-    <w:p>
-      <w:pPr>
-        <w:ind w:right="-630"/>
-        <w:rPr>
-          <w:b/>
-          <w:sz w:val="24"/>
-          <w:szCs w:val="24"/>
-        </w:rPr>
-      </w:pPr>
-      <w:r>
-        <w:rPr>
-          <w:b/>
-          <w:sz w:val="24"/>
-          <w:szCs w:val="24"/>
-        </w:rPr>
-        <w:t xml:space="preserve">Large Lake(25x25) Analysis: </w:t>
-      </w:r>
-    </w:p>
-    <w:p>
-      <w:pPr>
-        <w:rPr>
-          <w:sz w:val="24"/>
-          <w:szCs w:val="24"/>
-        </w:rPr>
-      </w:pPr>
-      <w:r>
-        <w:rPr>
-          <w:sz w:val="24"/>
-          <w:szCs w:val="24"/>
-        </w:rPr>
-        <w:t xml:space="preserve">For the </w:t>
-      </w:r>
-      <w:r>
-        <w:rPr>
-          <w:sz w:val="24"/>
-          <w:szCs w:val="24"/>
-        </w:rPr>
-        <w:t>larger</w:t>
-      </w:r>
-      <w:r>
-        <w:rPr>
-          <w:sz w:val="24"/>
-          <w:szCs w:val="24"/>
-        </w:rPr>
-        <w:t xml:space="preserve"> space problem, we used the following parameters for to reach the optimal policy:</w:t>
+        <w:rPr>
+          <w:rFonts w:ascii="Palatino Linotype" w:hAnsi="Palatino Linotype"/>
+        </w:rPr>
+      </w:pPr>
+    </w:p>
+    <w:p>
+      <w:pPr>
+        <w:rPr>
+          <w:rFonts w:ascii="Palatino Linotype" w:hAnsi="Palatino Linotype"/>
+        </w:rPr>
+      </w:pPr>
+      <w:r>
+        <w:rPr>
+          <w:rFonts w:ascii="Palatino Linotype" w:hAnsi="Palatino Linotype"/>
+        </w:rPr>
+        <w:t>Large</w:t>
+      </w:r>
+      <w:r>
+        <w:rPr>
+          <w:rFonts w:ascii="Palatino Linotype" w:hAnsi="Palatino Linotype"/>
+        </w:rPr>
+        <w:t xml:space="preserve"> Frozen</w:t>
+      </w:r>
+      <w:r>
+        <w:rPr>
+          <w:rFonts w:ascii="Palatino Linotype" w:hAnsi="Palatino Linotype"/>
+        </w:rPr>
+        <w:t xml:space="preserve"> Lake(25x25) Analysis: </w:t>
+      </w:r>
+    </w:p>
+    <w:p>
+      <w:pPr>
+        <w:rPr>
+          <w:rFonts w:ascii="Palatino Linotype" w:hAnsi="Palatino Linotype"/>
+        </w:rPr>
+      </w:pPr>
+      <w:r>
+        <w:rPr>
+          <w:rFonts w:ascii="Palatino Linotype" w:hAnsi="Palatino Linotype"/>
+        </w:rPr>
+        <w:t>For the larger space problem, we used the following parameters for to reach the optimal policy:</w:t>
       </w:r>
     </w:p>
     <w:tbl>
@@ -2526,9 +2196,9 @@
       <w:tblGrid>
         <w:gridCol w:w="615"/>
         <w:gridCol w:w="1203"/>
-        <w:gridCol w:w="1052"/>
+        <w:gridCol w:w="1058"/>
         <w:gridCol w:w="818"/>
-        <w:gridCol w:w="986"/>
+        <w:gridCol w:w="990"/>
         <w:gridCol w:w="925"/>
         <w:gridCol w:w="1609"/>
         <w:gridCol w:w="1180"/>
@@ -2541,8 +2211,7 @@
           <w:p>
             <w:pPr>
               <w:rPr>
-                <w:sz w:val="24"/>
-                <w:szCs w:val="24"/>
+                <w:rFonts w:ascii="Palatino Linotype" w:hAnsi="Palatino Linotype"/>
               </w:rPr>
             </w:pPr>
           </w:p>
@@ -2554,14 +2223,12 @@
           <w:p>
             <w:pPr>
               <w:rPr>
-                <w:sz w:val="24"/>
-                <w:szCs w:val="24"/>
-              </w:rPr>
-            </w:pPr>
-            <w:r>
-              <w:rPr>
-                <w:sz w:val="24"/>
-                <w:szCs w:val="24"/>
+                <w:rFonts w:ascii="Palatino Linotype" w:hAnsi="Palatino Linotype"/>
+              </w:rPr>
+            </w:pPr>
+            <w:r>
+              <w:rPr>
+                <w:rFonts w:ascii="Palatino Linotype" w:hAnsi="Palatino Linotype"/>
               </w:rPr>
               <w:t>Max discount factor</w:t>
             </w:r>
@@ -2574,14 +2241,12 @@
           <w:p>
             <w:pPr>
               <w:rPr>
-                <w:sz w:val="24"/>
-                <w:szCs w:val="24"/>
-              </w:rPr>
-            </w:pPr>
-            <w:r>
-              <w:rPr>
-                <w:sz w:val="24"/>
-                <w:szCs w:val="24"/>
+                <w:rFonts w:ascii="Palatino Linotype" w:hAnsi="Palatino Linotype"/>
+              </w:rPr>
+            </w:pPr>
+            <w:r>
+              <w:rPr>
+                <w:rFonts w:ascii="Palatino Linotype" w:hAnsi="Palatino Linotype"/>
               </w:rPr>
               <w:t>Min discount factor</w:t>
             </w:r>
@@ -2594,14 +2259,12 @@
           <w:p>
             <w:pPr>
               <w:rPr>
-                <w:sz w:val="24"/>
-                <w:szCs w:val="24"/>
-              </w:rPr>
-            </w:pPr>
-            <w:r>
-              <w:rPr>
-                <w:sz w:val="24"/>
-                <w:szCs w:val="24"/>
+                <w:rFonts w:ascii="Palatino Linotype" w:hAnsi="Palatino Linotype"/>
+              </w:rPr>
+            </w:pPr>
+            <w:r>
+              <w:rPr>
+                <w:rFonts w:ascii="Palatino Linotype" w:hAnsi="Palatino Linotype"/>
               </w:rPr>
               <w:t>alpha</w:t>
             </w:r>
@@ -2614,15 +2277,13 @@
           <w:p>
             <w:pPr>
               <w:rPr>
-                <w:sz w:val="24"/>
-                <w:szCs w:val="24"/>
+                <w:rFonts w:ascii="Palatino Linotype" w:hAnsi="Palatino Linotype"/>
               </w:rPr>
             </w:pPr>
             <w:proofErr w:type="spellStart"/>
             <w:r>
               <w:rPr>
-                <w:sz w:val="24"/>
-                <w:szCs w:val="24"/>
+                <w:rFonts w:ascii="Palatino Linotype" w:hAnsi="Palatino Linotype"/>
               </w:rPr>
               <w:t>q_init</w:t>
             </w:r>
@@ -2636,14 +2297,12 @@
           <w:p>
             <w:pPr>
               <w:rPr>
-                <w:sz w:val="24"/>
-                <w:szCs w:val="24"/>
-              </w:rPr>
-            </w:pPr>
-            <w:r>
-              <w:rPr>
-                <w:sz w:val="24"/>
-                <w:szCs w:val="24"/>
+                <w:rFonts w:ascii="Palatino Linotype" w:hAnsi="Palatino Linotype"/>
+              </w:rPr>
+            </w:pPr>
+            <w:r>
+              <w:rPr>
+                <w:rFonts w:ascii="Palatino Linotype" w:hAnsi="Palatino Linotype"/>
               </w:rPr>
               <w:t>epsilon</w:t>
             </w:r>
@@ -2656,15 +2315,13 @@
           <w:p>
             <w:pPr>
               <w:rPr>
-                <w:sz w:val="24"/>
-                <w:szCs w:val="24"/>
+                <w:rFonts w:ascii="Palatino Linotype" w:hAnsi="Palatino Linotype"/>
               </w:rPr>
             </w:pPr>
             <w:proofErr w:type="spellStart"/>
             <w:r>
               <w:rPr>
-                <w:sz w:val="24"/>
-                <w:szCs w:val="24"/>
+                <w:rFonts w:ascii="Palatino Linotype" w:hAnsi="Palatino Linotype"/>
               </w:rPr>
               <w:t>epsilon_decay</w:t>
             </w:r>
@@ -2678,14 +2335,12 @@
           <w:p>
             <w:pPr>
               <w:rPr>
-                <w:sz w:val="24"/>
-                <w:szCs w:val="24"/>
-              </w:rPr>
-            </w:pPr>
-            <w:r>
-              <w:rPr>
-                <w:sz w:val="24"/>
-                <w:szCs w:val="24"/>
+                <w:rFonts w:ascii="Palatino Linotype" w:hAnsi="Palatino Linotype"/>
+              </w:rPr>
+            </w:pPr>
+            <w:r>
+              <w:rPr>
+                <w:rFonts w:ascii="Palatino Linotype" w:hAnsi="Palatino Linotype"/>
               </w:rPr>
               <w:t>Max Steps</w:t>
             </w:r>
@@ -2700,14 +2355,12 @@
           <w:p>
             <w:pPr>
               <w:rPr>
-                <w:sz w:val="24"/>
-                <w:szCs w:val="24"/>
-              </w:rPr>
-            </w:pPr>
-            <w:r>
-              <w:rPr>
-                <w:sz w:val="24"/>
-                <w:szCs w:val="24"/>
+                <w:rFonts w:ascii="Palatino Linotype" w:hAnsi="Palatino Linotype"/>
+              </w:rPr>
+            </w:pPr>
+            <w:r>
+              <w:rPr>
+                <w:rFonts w:ascii="Palatino Linotype" w:hAnsi="Palatino Linotype"/>
               </w:rPr>
               <w:t>VI</w:t>
             </w:r>
@@ -2720,14 +2373,12 @@
           <w:p>
             <w:pPr>
               <w:rPr>
-                <w:sz w:val="24"/>
-                <w:szCs w:val="24"/>
-              </w:rPr>
-            </w:pPr>
-            <w:r>
-              <w:rPr>
-                <w:sz w:val="24"/>
-                <w:szCs w:val="24"/>
+                <w:rFonts w:ascii="Palatino Linotype" w:hAnsi="Palatino Linotype"/>
+              </w:rPr>
+            </w:pPr>
+            <w:r>
+              <w:rPr>
+                <w:rFonts w:ascii="Palatino Linotype" w:hAnsi="Palatino Linotype"/>
               </w:rPr>
               <w:t xml:space="preserve">0.9 </w:t>
             </w:r>
@@ -2740,14 +2391,12 @@
           <w:p>
             <w:pPr>
               <w:rPr>
-                <w:sz w:val="24"/>
-                <w:szCs w:val="24"/>
-              </w:rPr>
-            </w:pPr>
-            <w:r>
-              <w:rPr>
-                <w:sz w:val="24"/>
-                <w:szCs w:val="24"/>
+                <w:rFonts w:ascii="Palatino Linotype" w:hAnsi="Palatino Linotype"/>
+              </w:rPr>
+            </w:pPr>
+            <w:r>
+              <w:rPr>
+                <w:rFonts w:ascii="Palatino Linotype" w:hAnsi="Palatino Linotype"/>
               </w:rPr>
               <w:t>0.1</w:t>
             </w:r>
@@ -2760,8 +2409,7 @@
           <w:p>
             <w:pPr>
               <w:rPr>
-                <w:sz w:val="24"/>
-                <w:szCs w:val="24"/>
+                <w:rFonts w:ascii="Palatino Linotype" w:hAnsi="Palatino Linotype"/>
               </w:rPr>
             </w:pPr>
           </w:p>
@@ -2773,8 +2421,7 @@
           <w:p>
             <w:pPr>
               <w:rPr>
-                <w:sz w:val="24"/>
-                <w:szCs w:val="24"/>
+                <w:rFonts w:ascii="Palatino Linotype" w:hAnsi="Palatino Linotype"/>
               </w:rPr>
             </w:pPr>
           </w:p>
@@ -2786,8 +2433,7 @@
           <w:p>
             <w:pPr>
               <w:rPr>
-                <w:sz w:val="24"/>
-                <w:szCs w:val="24"/>
+                <w:rFonts w:ascii="Palatino Linotype" w:hAnsi="Palatino Linotype"/>
               </w:rPr>
             </w:pPr>
           </w:p>
@@ -2799,8 +2445,7 @@
           <w:p>
             <w:pPr>
               <w:rPr>
-                <w:sz w:val="24"/>
-                <w:szCs w:val="24"/>
+                <w:rFonts w:ascii="Palatino Linotype" w:hAnsi="Palatino Linotype"/>
               </w:rPr>
             </w:pPr>
           </w:p>
@@ -2812,23 +2457,14 @@
           <w:p>
             <w:pPr>
               <w:rPr>
-                <w:sz w:val="24"/>
-                <w:szCs w:val="24"/>
-              </w:rPr>
-            </w:pPr>
-            <w:r>
-              <w:rPr>
-                <w:sz w:val="24"/>
-                <w:szCs w:val="24"/>
-              </w:rPr>
-              <w:t>2</w:t>
-            </w:r>
-            <w:r>
-              <w:rPr>
-                <w:sz w:val="24"/>
-                <w:szCs w:val="24"/>
-              </w:rPr>
-              <w:t>00</w:t>
+                <w:rFonts w:ascii="Palatino Linotype" w:hAnsi="Palatino Linotype"/>
+              </w:rPr>
+            </w:pPr>
+            <w:r>
+              <w:rPr>
+                <w:rFonts w:ascii="Palatino Linotype" w:hAnsi="Palatino Linotype"/>
+              </w:rPr>
+              <w:t>200</w:t>
             </w:r>
           </w:p>
         </w:tc>
@@ -2841,14 +2477,12 @@
           <w:p>
             <w:pPr>
               <w:rPr>
-                <w:sz w:val="24"/>
-                <w:szCs w:val="24"/>
-              </w:rPr>
-            </w:pPr>
-            <w:r>
-              <w:rPr>
-                <w:sz w:val="24"/>
-                <w:szCs w:val="24"/>
+                <w:rFonts w:ascii="Palatino Linotype" w:hAnsi="Palatino Linotype"/>
+              </w:rPr>
+            </w:pPr>
+            <w:r>
+              <w:rPr>
+                <w:rFonts w:ascii="Palatino Linotype" w:hAnsi="Palatino Linotype"/>
               </w:rPr>
               <w:t>PI</w:t>
             </w:r>
@@ -2861,14 +2495,12 @@
           <w:p>
             <w:pPr>
               <w:rPr>
-                <w:sz w:val="24"/>
-                <w:szCs w:val="24"/>
-              </w:rPr>
-            </w:pPr>
-            <w:r>
-              <w:rPr>
-                <w:sz w:val="24"/>
-                <w:szCs w:val="24"/>
+                <w:rFonts w:ascii="Palatino Linotype" w:hAnsi="Palatino Linotype"/>
+              </w:rPr>
+            </w:pPr>
+            <w:r>
+              <w:rPr>
+                <w:rFonts w:ascii="Palatino Linotype" w:hAnsi="Palatino Linotype"/>
               </w:rPr>
               <w:t>0.9</w:t>
             </w:r>
@@ -2881,14 +2513,12 @@
           <w:p>
             <w:pPr>
               <w:rPr>
-                <w:sz w:val="24"/>
-                <w:szCs w:val="24"/>
-              </w:rPr>
-            </w:pPr>
-            <w:r>
-              <w:rPr>
-                <w:sz w:val="24"/>
-                <w:szCs w:val="24"/>
+                <w:rFonts w:ascii="Palatino Linotype" w:hAnsi="Palatino Linotype"/>
+              </w:rPr>
+            </w:pPr>
+            <w:r>
+              <w:rPr>
+                <w:rFonts w:ascii="Palatino Linotype" w:hAnsi="Palatino Linotype"/>
               </w:rPr>
               <w:t>0.1</w:t>
             </w:r>
@@ -2901,8 +2531,7 @@
           <w:p>
             <w:pPr>
               <w:rPr>
-                <w:sz w:val="24"/>
-                <w:szCs w:val="24"/>
+                <w:rFonts w:ascii="Palatino Linotype" w:hAnsi="Palatino Linotype"/>
               </w:rPr>
             </w:pPr>
           </w:p>
@@ -2914,8 +2543,7 @@
           <w:p>
             <w:pPr>
               <w:rPr>
-                <w:sz w:val="24"/>
-                <w:szCs w:val="24"/>
+                <w:rFonts w:ascii="Palatino Linotype" w:hAnsi="Palatino Linotype"/>
               </w:rPr>
             </w:pPr>
           </w:p>
@@ -2927,8 +2555,7 @@
           <w:p>
             <w:pPr>
               <w:rPr>
-                <w:sz w:val="24"/>
-                <w:szCs w:val="24"/>
+                <w:rFonts w:ascii="Palatino Linotype" w:hAnsi="Palatino Linotype"/>
               </w:rPr>
             </w:pPr>
           </w:p>
@@ -2940,8 +2567,7 @@
           <w:p>
             <w:pPr>
               <w:rPr>
-                <w:sz w:val="24"/>
-                <w:szCs w:val="24"/>
+                <w:rFonts w:ascii="Palatino Linotype" w:hAnsi="Palatino Linotype"/>
               </w:rPr>
             </w:pPr>
           </w:p>
@@ -2953,23 +2579,14 @@
           <w:p>
             <w:pPr>
               <w:rPr>
-                <w:sz w:val="24"/>
-                <w:szCs w:val="24"/>
-              </w:rPr>
-            </w:pPr>
-            <w:r>
-              <w:rPr>
-                <w:sz w:val="24"/>
-                <w:szCs w:val="24"/>
-              </w:rPr>
-              <w:t>2</w:t>
-            </w:r>
-            <w:r>
-              <w:rPr>
-                <w:sz w:val="24"/>
-                <w:szCs w:val="24"/>
-              </w:rPr>
-              <w:t>00</w:t>
+                <w:rFonts w:ascii="Palatino Linotype" w:hAnsi="Palatino Linotype"/>
+              </w:rPr>
+            </w:pPr>
+            <w:r>
+              <w:rPr>
+                <w:rFonts w:ascii="Palatino Linotype" w:hAnsi="Palatino Linotype"/>
+              </w:rPr>
+              <w:t>200</w:t>
             </w:r>
           </w:p>
         </w:tc>
@@ -2982,14 +2599,12 @@
           <w:p>
             <w:pPr>
               <w:rPr>
-                <w:sz w:val="24"/>
-                <w:szCs w:val="24"/>
-              </w:rPr>
-            </w:pPr>
-            <w:r>
-              <w:rPr>
-                <w:sz w:val="24"/>
-                <w:szCs w:val="24"/>
+                <w:rFonts w:ascii="Palatino Linotype" w:hAnsi="Palatino Linotype"/>
+              </w:rPr>
+            </w:pPr>
+            <w:r>
+              <w:rPr>
+                <w:rFonts w:ascii="Palatino Linotype" w:hAnsi="Palatino Linotype"/>
               </w:rPr>
               <w:t>Q</w:t>
             </w:r>
@@ -3002,14 +2617,12 @@
           <w:p>
             <w:pPr>
               <w:rPr>
-                <w:sz w:val="24"/>
-                <w:szCs w:val="24"/>
-              </w:rPr>
-            </w:pPr>
-            <w:r>
-              <w:rPr>
-                <w:sz w:val="24"/>
-                <w:szCs w:val="24"/>
+                <w:rFonts w:ascii="Palatino Linotype" w:hAnsi="Palatino Linotype"/>
+              </w:rPr>
+            </w:pPr>
+            <w:r>
+              <w:rPr>
+                <w:rFonts w:ascii="Palatino Linotype" w:hAnsi="Palatino Linotype"/>
               </w:rPr>
               <w:t>0.9</w:t>
             </w:r>
@@ -3022,14 +2635,12 @@
           <w:p>
             <w:pPr>
               <w:rPr>
-                <w:sz w:val="24"/>
-                <w:szCs w:val="24"/>
-              </w:rPr>
-            </w:pPr>
-            <w:r>
-              <w:rPr>
-                <w:sz w:val="24"/>
-                <w:szCs w:val="24"/>
+                <w:rFonts w:ascii="Palatino Linotype" w:hAnsi="Palatino Linotype"/>
+              </w:rPr>
+            </w:pPr>
+            <w:r>
+              <w:rPr>
+                <w:rFonts w:ascii="Palatino Linotype" w:hAnsi="Palatino Linotype"/>
               </w:rPr>
               <w:t>-</w:t>
             </w:r>
@@ -3042,14 +2653,12 @@
           <w:p>
             <w:pPr>
               <w:rPr>
-                <w:sz w:val="24"/>
-                <w:szCs w:val="24"/>
-              </w:rPr>
-            </w:pPr>
-            <w:r>
-              <w:rPr>
-                <w:sz w:val="24"/>
-                <w:szCs w:val="24"/>
+                <w:rFonts w:ascii="Palatino Linotype" w:hAnsi="Palatino Linotype"/>
+              </w:rPr>
+            </w:pPr>
+            <w:r>
+              <w:rPr>
+                <w:rFonts w:ascii="Palatino Linotype" w:hAnsi="Palatino Linotype"/>
               </w:rPr>
               <w:t>0.5</w:t>
             </w:r>
@@ -3062,14 +2671,12 @@
           <w:p>
             <w:pPr>
               <w:rPr>
-                <w:sz w:val="24"/>
-                <w:szCs w:val="24"/>
-              </w:rPr>
-            </w:pPr>
-            <w:r>
-              <w:rPr>
-                <w:sz w:val="24"/>
-                <w:szCs w:val="24"/>
+                <w:rFonts w:ascii="Palatino Linotype" w:hAnsi="Palatino Linotype"/>
+              </w:rPr>
+            </w:pPr>
+            <w:r>
+              <w:rPr>
+                <w:rFonts w:ascii="Palatino Linotype" w:hAnsi="Palatino Linotype"/>
               </w:rPr>
               <w:t>random</w:t>
             </w:r>
@@ -3082,14 +2689,12 @@
           <w:p>
             <w:pPr>
               <w:rPr>
-                <w:sz w:val="24"/>
-                <w:szCs w:val="24"/>
-              </w:rPr>
-            </w:pPr>
-            <w:r>
-              <w:rPr>
-                <w:sz w:val="24"/>
-                <w:szCs w:val="24"/>
+                <w:rFonts w:ascii="Palatino Linotype" w:hAnsi="Palatino Linotype"/>
+              </w:rPr>
+            </w:pPr>
+            <w:r>
+              <w:rPr>
+                <w:rFonts w:ascii="Palatino Linotype" w:hAnsi="Palatino Linotype"/>
               </w:rPr>
               <w:t>0.5</w:t>
             </w:r>
@@ -3102,14 +2707,12 @@
           <w:p>
             <w:pPr>
               <w:rPr>
-                <w:sz w:val="24"/>
-                <w:szCs w:val="24"/>
-              </w:rPr>
-            </w:pPr>
-            <w:r>
-              <w:rPr>
-                <w:sz w:val="24"/>
-                <w:szCs w:val="24"/>
+                <w:rFonts w:ascii="Palatino Linotype" w:hAnsi="Palatino Linotype"/>
+              </w:rPr>
+            </w:pPr>
+            <w:r>
+              <w:rPr>
+                <w:rFonts w:ascii="Palatino Linotype" w:hAnsi="Palatino Linotype"/>
               </w:rPr>
               <w:t>0.0001</w:t>
             </w:r>
@@ -3122,23 +2725,14 @@
           <w:p>
             <w:pPr>
               <w:rPr>
-                <w:sz w:val="24"/>
-                <w:szCs w:val="24"/>
-              </w:rPr>
-            </w:pPr>
-            <w:r>
-              <w:rPr>
-                <w:sz w:val="24"/>
-                <w:szCs w:val="24"/>
-              </w:rPr>
-              <w:t>100</w:t>
-            </w:r>
-            <w:r>
-              <w:rPr>
-                <w:sz w:val="24"/>
-                <w:szCs w:val="24"/>
-              </w:rPr>
-              <w:t>0</w:t>
+                <w:rFonts w:ascii="Palatino Linotype" w:hAnsi="Palatino Linotype"/>
+              </w:rPr>
+            </w:pPr>
+            <w:r>
+              <w:rPr>
+                <w:rFonts w:ascii="Palatino Linotype" w:hAnsi="Palatino Linotype"/>
+              </w:rPr>
+              <w:t>1000</w:t>
             </w:r>
           </w:p>
         </w:tc>
@@ -3147,16 +2741,12 @@
     <w:p>
       <w:pPr>
         <w:rPr>
-          <w:b/>
-          <w:sz w:val="24"/>
-          <w:szCs w:val="24"/>
-        </w:rPr>
-      </w:pPr>
-      <w:r>
-        <w:rPr>
-          <w:b/>
-          <w:sz w:val="24"/>
-          <w:szCs w:val="24"/>
+          <w:rFonts w:ascii="Palatino Linotype" w:hAnsi="Palatino Linotype"/>
+        </w:rPr>
+      </w:pPr>
+      <w:r>
+        <w:rPr>
+          <w:rFonts w:ascii="Palatino Linotype" w:hAnsi="Palatino Linotype"/>
         </w:rPr>
         <w:t>Table 1: Parameters used for the optimal policy for different algorithms</w:t>
       </w:r>
@@ -3164,14 +2754,12 @@
     <w:p>
       <w:pPr>
         <w:rPr>
-          <w:sz w:val="24"/>
-          <w:szCs w:val="24"/>
-        </w:rPr>
-      </w:pPr>
-      <w:r>
-        <w:rPr>
-          <w:sz w:val="24"/>
-          <w:szCs w:val="24"/>
+          <w:rFonts w:ascii="Palatino Linotype" w:hAnsi="Palatino Linotype"/>
+        </w:rPr>
+      </w:pPr>
+      <w:r>
+        <w:rPr>
+          <w:rFonts w:ascii="Palatino Linotype" w:hAnsi="Palatino Linotype"/>
         </w:rPr>
         <w:t>The followings are the states we found at optimal policy:</w:t>
       </w:r>
@@ -3179,21 +2767,18 @@
     <w:p>
       <w:pPr>
         <w:rPr>
-          <w:b/>
-          <w:sz w:val="24"/>
-          <w:szCs w:val="24"/>
-        </w:rPr>
-      </w:pPr>
-      <w:r>
-        <w:rPr>
-          <w:b/>
+          <w:rFonts w:ascii="Palatino Linotype" w:hAnsi="Palatino Linotype"/>
+        </w:rPr>
+      </w:pPr>
+      <w:r>
+        <w:rPr>
+          <w:rFonts w:ascii="Palatino Linotype" w:hAnsi="Palatino Linotype"/>
           <w:noProof/>
-          <w:sz w:val="24"/>
-          <w:szCs w:val="24"/>
-        </w:rPr>
+        </w:rPr>
+        <w:lastRenderedPageBreak/>
         <w:drawing>
-          <wp:inline distT="0" distB="0" distL="0" distR="0" wp14:anchorId="2F9F0E06" wp14:editId="4636A76A">
-            <wp:extent cx="2879725" cy="2159795"/>
+          <wp:inline distT="0" distB="0" distL="0" distR="0" wp14:anchorId="2F9F0E06" wp14:editId="0CF617B1">
+            <wp:extent cx="3184312" cy="2388235"/>
             <wp:effectExtent l="0" t="0" r="0" b="0"/>
             <wp:docPr id="18" name="Picture 18"/>
             <wp:cNvGraphicFramePr>
@@ -3221,7 +2806,7 @@
                   <pic:spPr>
                     <a:xfrm>
                       <a:off x="0" y="0"/>
-                      <a:ext cx="2929749" cy="2197313"/>
+                      <a:ext cx="3184312" cy="2388235"/>
                     </a:xfrm>
                     <a:prstGeom prst="rect">
                       <a:avLst/>
@@ -3235,15 +2820,13 @@
       </w:r>
       <w:r>
         <w:rPr>
-          <w:b/>
+          <w:rFonts w:ascii="Palatino Linotype" w:hAnsi="Palatino Linotype"/>
           <w:noProof/>
-          <w:sz w:val="24"/>
-          <w:szCs w:val="24"/>
         </w:rPr>
         <w:drawing>
-          <wp:inline distT="0" distB="0" distL="0" distR="0" wp14:anchorId="4E25BC9D" wp14:editId="2FF7DDC0">
-            <wp:extent cx="2835041" cy="2126281"/>
-            <wp:effectExtent l="0" t="0" r="3810" b="7620"/>
+          <wp:inline distT="0" distB="0" distL="0" distR="0" wp14:anchorId="4E25BC9D" wp14:editId="6B6F800F">
+            <wp:extent cx="3205480" cy="2404110"/>
+            <wp:effectExtent l="0" t="0" r="0" b="0"/>
             <wp:docPr id="19" name="Picture 19"/>
             <wp:cNvGraphicFramePr>
               <a:graphicFrameLocks xmlns:a="http://schemas.openxmlformats.org/drawingml/2006/main" noChangeAspect="1"/>
@@ -3270,7 +2853,7 @@
                   <pic:spPr>
                     <a:xfrm>
                       <a:off x="0" y="0"/>
-                      <a:ext cx="2882536" cy="2161902"/>
+                      <a:ext cx="3259647" cy="2444735"/>
                     </a:xfrm>
                     <a:prstGeom prst="rect">
                       <a:avLst/>
@@ -3285,21 +2868,15 @@
     </w:p>
     <w:p>
       <w:pPr>
-        <w:jc w:val="center"/>
-        <w:rPr>
-          <w:b/>
-          <w:sz w:val="24"/>
-          <w:szCs w:val="24"/>
-        </w:rPr>
-      </w:pPr>
-      <w:r>
-        <w:rPr>
-          <w:b/>
+        <w:rPr>
+          <w:rFonts w:ascii="Palatino Linotype" w:hAnsi="Palatino Linotype"/>
+        </w:rPr>
+      </w:pPr>
+      <w:r>
+        <w:rPr>
+          <w:rFonts w:ascii="Palatino Linotype" w:hAnsi="Palatino Linotype"/>
           <w:noProof/>
-          <w:sz w:val="24"/>
-          <w:szCs w:val="24"/>
-        </w:rPr>
-        <w:lastRenderedPageBreak/>
+        </w:rPr>
         <w:drawing>
           <wp:inline distT="0" distB="0" distL="0" distR="0" wp14:anchorId="7FBF27AE" wp14:editId="7B35484F">
             <wp:extent cx="3070225" cy="2302668"/>
@@ -3345,76 +2922,75 @@
     </w:p>
     <w:p>
       <w:pPr>
-        <w:jc w:val="center"/>
-        <w:rPr>
-          <w:b/>
-          <w:sz w:val="24"/>
-          <w:szCs w:val="24"/>
-        </w:rPr>
-      </w:pPr>
-      <w:r>
-        <w:rPr>
-          <w:b/>
-          <w:sz w:val="24"/>
-          <w:szCs w:val="24"/>
-        </w:rPr>
-        <w:t xml:space="preserve">Figure 4: </w:t>
-      </w:r>
-      <w:r>
-        <w:rPr>
-          <w:b/>
-          <w:sz w:val="24"/>
-          <w:szCs w:val="24"/>
-        </w:rPr>
-        <w:t>States at the last step of each algorithm after at convergence</w:t>
-      </w:r>
-    </w:p>
-    <w:p>
-      <w:pPr>
-        <w:ind w:right="-1260"/>
-        <w:rPr>
-          <w:sz w:val="24"/>
-          <w:szCs w:val="24"/>
-        </w:rPr>
-      </w:pPr>
-      <w:r>
-        <w:rPr>
-          <w:sz w:val="24"/>
-          <w:szCs w:val="24"/>
-        </w:rPr>
-        <w:t>The followings are the performance comparison of each algorithms:</w:t>
+        <w:rPr>
+          <w:rFonts w:ascii="Palatino Linotype" w:hAnsi="Palatino Linotype"/>
+        </w:rPr>
+      </w:pPr>
+      <w:r>
+        <w:rPr>
+          <w:rFonts w:ascii="Palatino Linotype" w:hAnsi="Palatino Linotype"/>
+        </w:rPr>
+        <w:t>Figure 4: States at the last step of each algorithm after at convergence</w:t>
+      </w:r>
+    </w:p>
+    <w:p>
+      <w:pPr>
+        <w:rPr>
+          <w:rFonts w:ascii="Palatino Linotype" w:hAnsi="Palatino Linotype"/>
+        </w:rPr>
+      </w:pPr>
+      <w:r>
+        <w:rPr>
+          <w:rFonts w:ascii="Palatino Linotype" w:hAnsi="Palatino Linotype"/>
+        </w:rPr>
+        <w:t xml:space="preserve">The followings are the performance comparison of each </w:t>
+      </w:r>
+      <w:proofErr w:type="gramStart"/>
+      <w:r>
+        <w:rPr>
+          <w:rFonts w:ascii="Palatino Linotype" w:hAnsi="Palatino Linotype"/>
+        </w:rPr>
+        <w:t>algorithms</w:t>
+      </w:r>
+      <w:proofErr w:type="gramEnd"/>
+      <w:r>
+        <w:rPr>
+          <w:rFonts w:ascii="Palatino Linotype" w:hAnsi="Palatino Linotype"/>
+        </w:rPr>
+        <w:t>:</w:t>
       </w:r>
     </w:p>
     <w:tbl>
       <w:tblPr>
         <w:tblStyle w:val="TableGrid"/>
         <w:tblW w:w="0" w:type="auto"/>
+        <w:jc w:val="center"/>
         <w:tblLook w:val="04A0" w:firstRow="1" w:lastRow="0" w:firstColumn="1" w:lastColumn="0" w:noHBand="0" w:noVBand="1"/>
       </w:tblPr>
       <w:tblGrid>
         <w:gridCol w:w="1554"/>
         <w:gridCol w:w="2401"/>
         <w:gridCol w:w="1170"/>
-        <w:gridCol w:w="1267"/>
+        <w:gridCol w:w="1299"/>
         <w:gridCol w:w="1554"/>
       </w:tblGrid>
       <w:tr>
+        <w:trPr>
+          <w:jc w:val="center"/>
+        </w:trPr>
         <w:tc>
           <w:tcPr>
             <w:tcW w:w="1554" w:type="dxa"/>
           </w:tcPr>
           <w:p>
             <w:pPr>
-              <w:ind w:right="-1260"/>
-              <w:rPr>
-                <w:sz w:val="24"/>
-                <w:szCs w:val="24"/>
-              </w:rPr>
-            </w:pPr>
-            <w:r>
-              <w:rPr>
-                <w:sz w:val="24"/>
-                <w:szCs w:val="24"/>
+              <w:rPr>
+                <w:rFonts w:ascii="Palatino Linotype" w:hAnsi="Palatino Linotype"/>
+              </w:rPr>
+            </w:pPr>
+            <w:r>
+              <w:rPr>
+                <w:rFonts w:ascii="Palatino Linotype" w:hAnsi="Palatino Linotype"/>
               </w:rPr>
               <w:t>Algorithms</w:t>
             </w:r>
@@ -3426,16 +3002,13 @@
           </w:tcPr>
           <w:p>
             <w:pPr>
-              <w:ind w:right="-1260"/>
-              <w:rPr>
-                <w:sz w:val="24"/>
-                <w:szCs w:val="24"/>
-              </w:rPr>
-            </w:pPr>
-            <w:r>
-              <w:rPr>
-                <w:sz w:val="24"/>
-                <w:szCs w:val="24"/>
+              <w:rPr>
+                <w:rFonts w:ascii="Palatino Linotype" w:hAnsi="Palatino Linotype"/>
+              </w:rPr>
+            </w:pPr>
+            <w:r>
+              <w:rPr>
+                <w:rFonts w:ascii="Palatino Linotype" w:hAnsi="Palatino Linotype"/>
               </w:rPr>
               <w:t xml:space="preserve">Steps to Convergences </w:t>
             </w:r>
@@ -3447,16 +3020,13 @@
           </w:tcPr>
           <w:p>
             <w:pPr>
-              <w:ind w:right="-1260"/>
-              <w:rPr>
-                <w:sz w:val="24"/>
-                <w:szCs w:val="24"/>
-              </w:rPr>
-            </w:pPr>
-            <w:r>
-              <w:rPr>
-                <w:sz w:val="24"/>
-                <w:szCs w:val="24"/>
+              <w:rPr>
+                <w:rFonts w:ascii="Palatino Linotype" w:hAnsi="Palatino Linotype"/>
+              </w:rPr>
+            </w:pPr>
+            <w:r>
+              <w:rPr>
+                <w:rFonts w:ascii="Palatino Linotype" w:hAnsi="Palatino Linotype"/>
               </w:rPr>
               <w:t>Time (s)</w:t>
             </w:r>
@@ -3468,16 +3038,13 @@
           </w:tcPr>
           <w:p>
             <w:pPr>
-              <w:ind w:right="-1260"/>
-              <w:rPr>
-                <w:sz w:val="24"/>
-                <w:szCs w:val="24"/>
-              </w:rPr>
-            </w:pPr>
-            <w:r>
-              <w:rPr>
-                <w:sz w:val="24"/>
-                <w:szCs w:val="24"/>
+              <w:rPr>
+                <w:rFonts w:ascii="Palatino Linotype" w:hAnsi="Palatino Linotype"/>
+              </w:rPr>
+            </w:pPr>
+            <w:r>
+              <w:rPr>
+                <w:rFonts w:ascii="Palatino Linotype" w:hAnsi="Palatino Linotype"/>
               </w:rPr>
               <w:t>Converged</w:t>
             </w:r>
@@ -3489,16 +3056,13 @@
           </w:tcPr>
           <w:p>
             <w:pPr>
-              <w:ind w:right="-1260"/>
-              <w:rPr>
-                <w:sz w:val="24"/>
-                <w:szCs w:val="24"/>
-              </w:rPr>
-            </w:pPr>
-            <w:r>
-              <w:rPr>
-                <w:sz w:val="24"/>
-                <w:szCs w:val="24"/>
+              <w:rPr>
+                <w:rFonts w:ascii="Palatino Linotype" w:hAnsi="Palatino Linotype"/>
+              </w:rPr>
+            </w:pPr>
+            <w:r>
+              <w:rPr>
+                <w:rFonts w:ascii="Palatino Linotype" w:hAnsi="Palatino Linotype"/>
               </w:rPr>
               <w:t>Reward</w:t>
             </w:r>
@@ -3506,22 +3070,22 @@
         </w:tc>
       </w:tr>
       <w:tr>
+        <w:trPr>
+          <w:jc w:val="center"/>
+        </w:trPr>
         <w:tc>
           <w:tcPr>
             <w:tcW w:w="1554" w:type="dxa"/>
           </w:tcPr>
           <w:p>
             <w:pPr>
-              <w:ind w:right="-1260"/>
-              <w:rPr>
-                <w:sz w:val="24"/>
-                <w:szCs w:val="24"/>
-              </w:rPr>
-            </w:pPr>
-            <w:r>
-              <w:rPr>
-                <w:sz w:val="24"/>
-                <w:szCs w:val="24"/>
+              <w:rPr>
+                <w:rFonts w:ascii="Palatino Linotype" w:hAnsi="Palatino Linotype"/>
+              </w:rPr>
+            </w:pPr>
+            <w:r>
+              <w:rPr>
+                <w:rFonts w:ascii="Palatino Linotype" w:hAnsi="Palatino Linotype"/>
               </w:rPr>
               <w:t>VI</w:t>
             </w:r>
@@ -3533,23 +3097,19 @@
           </w:tcPr>
           <w:p>
             <w:pPr>
-              <w:ind w:right="-1260"/>
-              <w:rPr>
-                <w:sz w:val="24"/>
-                <w:szCs w:val="24"/>
-              </w:rPr>
-            </w:pPr>
-            <w:r>
-              <w:rPr>
-                <w:sz w:val="24"/>
-                <w:szCs w:val="24"/>
+              <w:rPr>
+                <w:rFonts w:ascii="Palatino Linotype" w:hAnsi="Palatino Linotype"/>
+              </w:rPr>
+            </w:pPr>
+            <w:r>
+              <w:rPr>
+                <w:rFonts w:ascii="Palatino Linotype" w:hAnsi="Palatino Linotype"/>
               </w:rPr>
               <w:t>5</w:t>
             </w:r>
             <w:r>
               <w:rPr>
-                <w:sz w:val="24"/>
-                <w:szCs w:val="24"/>
+                <w:rFonts w:ascii="Palatino Linotype" w:hAnsi="Palatino Linotype"/>
               </w:rPr>
               <w:t>6</w:t>
             </w:r>
@@ -3561,23 +3121,19 @@
           </w:tcPr>
           <w:p>
             <w:pPr>
-              <w:ind w:right="-1260"/>
-              <w:rPr>
-                <w:sz w:val="24"/>
-                <w:szCs w:val="24"/>
-              </w:rPr>
-            </w:pPr>
-            <w:r>
-              <w:rPr>
-                <w:sz w:val="24"/>
-                <w:szCs w:val="24"/>
+              <w:rPr>
+                <w:rFonts w:ascii="Palatino Linotype" w:hAnsi="Palatino Linotype"/>
+              </w:rPr>
+            </w:pPr>
+            <w:r>
+              <w:rPr>
+                <w:rFonts w:ascii="Palatino Linotype" w:hAnsi="Palatino Linotype"/>
               </w:rPr>
               <w:t>0.</w:t>
             </w:r>
             <w:r>
               <w:rPr>
-                <w:sz w:val="24"/>
-                <w:szCs w:val="24"/>
+                <w:rFonts w:ascii="Palatino Linotype" w:hAnsi="Palatino Linotype"/>
               </w:rPr>
               <w:t>33</w:t>
             </w:r>
@@ -3589,16 +3145,13 @@
           </w:tcPr>
           <w:p>
             <w:pPr>
-              <w:ind w:right="-1260"/>
-              <w:rPr>
-                <w:sz w:val="24"/>
-                <w:szCs w:val="24"/>
-              </w:rPr>
-            </w:pPr>
-            <w:r>
-              <w:rPr>
-                <w:sz w:val="24"/>
-                <w:szCs w:val="24"/>
+              <w:rPr>
+                <w:rFonts w:ascii="Palatino Linotype" w:hAnsi="Palatino Linotype"/>
+              </w:rPr>
+            </w:pPr>
+            <w:r>
+              <w:rPr>
+                <w:rFonts w:ascii="Palatino Linotype" w:hAnsi="Palatino Linotype"/>
               </w:rPr>
               <w:t>YES</w:t>
             </w:r>
@@ -3610,16 +3163,13 @@
           </w:tcPr>
           <w:p>
             <w:pPr>
-              <w:ind w:right="-1260"/>
-              <w:rPr>
-                <w:sz w:val="24"/>
-                <w:szCs w:val="24"/>
-              </w:rPr>
-            </w:pPr>
-            <w:r>
-              <w:rPr>
-                <w:sz w:val="24"/>
-                <w:szCs w:val="24"/>
+              <w:rPr>
+                <w:rFonts w:ascii="Palatino Linotype" w:hAnsi="Palatino Linotype"/>
+              </w:rPr>
+            </w:pPr>
+            <w:r>
+              <w:rPr>
+                <w:rFonts w:ascii="Palatino Linotype" w:hAnsi="Palatino Linotype"/>
               </w:rPr>
               <w:t>4.89</w:t>
             </w:r>
@@ -3627,22 +3177,22 @@
         </w:tc>
       </w:tr>
       <w:tr>
+        <w:trPr>
+          <w:jc w:val="center"/>
+        </w:trPr>
         <w:tc>
           <w:tcPr>
             <w:tcW w:w="1554" w:type="dxa"/>
           </w:tcPr>
           <w:p>
             <w:pPr>
-              <w:ind w:right="-1260"/>
-              <w:rPr>
-                <w:sz w:val="24"/>
-                <w:szCs w:val="24"/>
-              </w:rPr>
-            </w:pPr>
-            <w:r>
-              <w:rPr>
-                <w:sz w:val="24"/>
-                <w:szCs w:val="24"/>
+              <w:rPr>
+                <w:rFonts w:ascii="Palatino Linotype" w:hAnsi="Palatino Linotype"/>
+              </w:rPr>
+            </w:pPr>
+            <w:r>
+              <w:rPr>
+                <w:rFonts w:ascii="Palatino Linotype" w:hAnsi="Palatino Linotype"/>
               </w:rPr>
               <w:t>PI</w:t>
             </w:r>
@@ -3654,16 +3204,13 @@
           </w:tcPr>
           <w:p>
             <w:pPr>
-              <w:ind w:right="-1260"/>
-              <w:rPr>
-                <w:sz w:val="24"/>
-                <w:szCs w:val="24"/>
-              </w:rPr>
-            </w:pPr>
-            <w:r>
-              <w:rPr>
-                <w:sz w:val="24"/>
-                <w:szCs w:val="24"/>
+              <w:rPr>
+                <w:rFonts w:ascii="Palatino Linotype" w:hAnsi="Palatino Linotype"/>
+              </w:rPr>
+            </w:pPr>
+            <w:r>
+              <w:rPr>
+                <w:rFonts w:ascii="Palatino Linotype" w:hAnsi="Palatino Linotype"/>
               </w:rPr>
               <w:t>14</w:t>
             </w:r>
@@ -3675,16 +3222,13 @@
           </w:tcPr>
           <w:p>
             <w:pPr>
-              <w:ind w:right="-1260"/>
-              <w:rPr>
-                <w:sz w:val="24"/>
-                <w:szCs w:val="24"/>
-              </w:rPr>
-            </w:pPr>
-            <w:r>
-              <w:rPr>
-                <w:sz w:val="24"/>
-                <w:szCs w:val="24"/>
+              <w:rPr>
+                <w:rFonts w:ascii="Palatino Linotype" w:hAnsi="Palatino Linotype"/>
+              </w:rPr>
+            </w:pPr>
+            <w:r>
+              <w:rPr>
+                <w:rFonts w:ascii="Palatino Linotype" w:hAnsi="Palatino Linotype"/>
               </w:rPr>
               <w:t>3.18</w:t>
             </w:r>
@@ -3696,16 +3240,13 @@
           </w:tcPr>
           <w:p>
             <w:pPr>
-              <w:ind w:right="-1260"/>
-              <w:rPr>
-                <w:sz w:val="24"/>
-                <w:szCs w:val="24"/>
-              </w:rPr>
-            </w:pPr>
-            <w:r>
-              <w:rPr>
-                <w:sz w:val="24"/>
-                <w:szCs w:val="24"/>
+              <w:rPr>
+                <w:rFonts w:ascii="Palatino Linotype" w:hAnsi="Palatino Linotype"/>
+              </w:rPr>
+            </w:pPr>
+            <w:r>
+              <w:rPr>
+                <w:rFonts w:ascii="Palatino Linotype" w:hAnsi="Palatino Linotype"/>
               </w:rPr>
               <w:t>YES</w:t>
             </w:r>
@@ -3717,16 +3258,13 @@
           </w:tcPr>
           <w:p>
             <w:pPr>
-              <w:ind w:right="-1260"/>
-              <w:rPr>
-                <w:sz w:val="24"/>
-                <w:szCs w:val="24"/>
-              </w:rPr>
-            </w:pPr>
-            <w:r>
-              <w:rPr>
-                <w:sz w:val="24"/>
-                <w:szCs w:val="24"/>
+              <w:rPr>
+                <w:rFonts w:ascii="Palatino Linotype" w:hAnsi="Palatino Linotype"/>
+              </w:rPr>
+            </w:pPr>
+            <w:r>
+              <w:rPr>
+                <w:rFonts w:ascii="Palatino Linotype" w:hAnsi="Palatino Linotype"/>
               </w:rPr>
               <w:t>4.89</w:t>
             </w:r>
@@ -3734,22 +3272,22 @@
         </w:tc>
       </w:tr>
       <w:tr>
+        <w:trPr>
+          <w:jc w:val="center"/>
+        </w:trPr>
         <w:tc>
           <w:tcPr>
             <w:tcW w:w="1554" w:type="dxa"/>
           </w:tcPr>
           <w:p>
             <w:pPr>
-              <w:ind w:right="-1260"/>
-              <w:rPr>
-                <w:sz w:val="24"/>
-                <w:szCs w:val="24"/>
-              </w:rPr>
-            </w:pPr>
-            <w:r>
-              <w:rPr>
-                <w:sz w:val="24"/>
-                <w:szCs w:val="24"/>
+              <w:rPr>
+                <w:rFonts w:ascii="Palatino Linotype" w:hAnsi="Palatino Linotype"/>
+              </w:rPr>
+            </w:pPr>
+            <w:r>
+              <w:rPr>
+                <w:rFonts w:ascii="Palatino Linotype" w:hAnsi="Palatino Linotype"/>
               </w:rPr>
               <w:t>Q-learning</w:t>
             </w:r>
@@ -3761,16 +3299,13 @@
           </w:tcPr>
           <w:p>
             <w:pPr>
-              <w:ind w:right="-1260"/>
-              <w:rPr>
-                <w:sz w:val="24"/>
-                <w:szCs w:val="24"/>
-              </w:rPr>
-            </w:pPr>
-            <w:r>
-              <w:rPr>
-                <w:sz w:val="24"/>
-                <w:szCs w:val="24"/>
+              <w:rPr>
+                <w:rFonts w:ascii="Palatino Linotype" w:hAnsi="Palatino Linotype"/>
+              </w:rPr>
+            </w:pPr>
+            <w:r>
+              <w:rPr>
+                <w:rFonts w:ascii="Palatino Linotype" w:hAnsi="Palatino Linotype"/>
               </w:rPr>
               <w:t>200</w:t>
             </w:r>
@@ -3782,16 +3317,13 @@
           </w:tcPr>
           <w:p>
             <w:pPr>
-              <w:ind w:right="-1260"/>
-              <w:rPr>
-                <w:sz w:val="24"/>
-                <w:szCs w:val="24"/>
-              </w:rPr>
-            </w:pPr>
-            <w:r>
-              <w:rPr>
-                <w:sz w:val="24"/>
-                <w:szCs w:val="24"/>
+              <w:rPr>
+                <w:rFonts w:ascii="Palatino Linotype" w:hAnsi="Palatino Linotype"/>
+              </w:rPr>
+            </w:pPr>
+            <w:r>
+              <w:rPr>
+                <w:rFonts w:ascii="Palatino Linotype" w:hAnsi="Palatino Linotype"/>
               </w:rPr>
               <w:t>0.138</w:t>
             </w:r>
@@ -3803,16 +3335,13 @@
           </w:tcPr>
           <w:p>
             <w:pPr>
-              <w:ind w:right="-1260"/>
-              <w:rPr>
-                <w:sz w:val="24"/>
-                <w:szCs w:val="24"/>
-              </w:rPr>
-            </w:pPr>
-            <w:r>
-              <w:rPr>
-                <w:sz w:val="24"/>
-                <w:szCs w:val="24"/>
+              <w:rPr>
+                <w:rFonts w:ascii="Palatino Linotype" w:hAnsi="Palatino Linotype"/>
+              </w:rPr>
+            </w:pPr>
+            <w:r>
+              <w:rPr>
+                <w:rFonts w:ascii="Palatino Linotype" w:hAnsi="Palatino Linotype"/>
               </w:rPr>
               <w:t>YES</w:t>
             </w:r>
@@ -3824,16 +3353,13 @@
           </w:tcPr>
           <w:p>
             <w:pPr>
-              <w:ind w:right="-1260"/>
-              <w:rPr>
-                <w:sz w:val="24"/>
-                <w:szCs w:val="24"/>
-              </w:rPr>
-            </w:pPr>
-            <w:r>
-              <w:rPr>
-                <w:sz w:val="24"/>
-                <w:szCs w:val="24"/>
+              <w:rPr>
+                <w:rFonts w:ascii="Palatino Linotype" w:hAnsi="Palatino Linotype"/>
+              </w:rPr>
+            </w:pPr>
+            <w:r>
+              <w:rPr>
+                <w:rFonts w:ascii="Palatino Linotype" w:hAnsi="Palatino Linotype"/>
               </w:rPr>
               <w:t>4.89</w:t>
             </w:r>
@@ -3843,18 +3369,13 @@
     </w:tbl>
     <w:p>
       <w:pPr>
-        <w:ind w:right="-1260" w:firstLine="720"/>
-        <w:rPr>
-          <w:b/>
-          <w:sz w:val="24"/>
-          <w:szCs w:val="24"/>
-        </w:rPr>
-      </w:pPr>
-      <w:r>
-        <w:rPr>
-          <w:b/>
-          <w:sz w:val="24"/>
-          <w:szCs w:val="24"/>
+        <w:rPr>
+          <w:rFonts w:ascii="Palatino Linotype" w:hAnsi="Palatino Linotype"/>
+        </w:rPr>
+      </w:pPr>
+      <w:r>
+        <w:rPr>
+          <w:rFonts w:ascii="Palatino Linotype" w:hAnsi="Palatino Linotype"/>
         </w:rPr>
         <w:t>Table 2: Performance comparison of different algorithms</w:t>
       </w:r>
@@ -3862,18 +3383,15 @@
     <w:p>
       <w:pPr>
         <w:rPr>
-          <w:b/>
-          <w:sz w:val="24"/>
-          <w:szCs w:val="24"/>
-        </w:rPr>
-      </w:pPr>
-      <w:r>
-        <w:rPr>
-          <w:b/>
+          <w:rFonts w:ascii="Palatino Linotype" w:hAnsi="Palatino Linotype"/>
+        </w:rPr>
+      </w:pPr>
+      <w:r>
+        <w:rPr>
+          <w:rFonts w:ascii="Palatino Linotype" w:hAnsi="Palatino Linotype"/>
           <w:noProof/>
-          <w:sz w:val="24"/>
-          <w:szCs w:val="24"/>
-        </w:rPr>
+        </w:rPr>
+        <w:lastRenderedPageBreak/>
         <w:drawing>
           <wp:inline distT="0" distB="0" distL="0" distR="0" wp14:anchorId="34355D94" wp14:editId="40A0F26E">
             <wp:extent cx="2531109" cy="1898332"/>
@@ -3918,10 +3436,8 @@
       </w:r>
       <w:r>
         <w:rPr>
-          <w:b/>
+          <w:rFonts w:ascii="Palatino Linotype" w:hAnsi="Palatino Linotype"/>
           <w:noProof/>
-          <w:sz w:val="24"/>
-          <w:szCs w:val="24"/>
         </w:rPr>
         <w:drawing>
           <wp:inline distT="0" distB="0" distL="0" distR="0" wp14:anchorId="1FE9D19D" wp14:editId="79622989">
@@ -3969,25 +3485,19 @@
     <w:p>
       <w:pPr>
         <w:rPr>
-          <w:b/>
-          <w:sz w:val="24"/>
-          <w:szCs w:val="24"/>
-        </w:rPr>
-      </w:pPr>
-    </w:p>
-    <w:p>
-      <w:pPr>
-        <w:rPr>
-          <w:b/>
-          <w:sz w:val="24"/>
-          <w:szCs w:val="24"/>
-        </w:rPr>
-      </w:pPr>
-      <w:r>
-        <w:rPr>
-          <w:b/>
-          <w:sz w:val="24"/>
-          <w:szCs w:val="24"/>
+          <w:rFonts w:ascii="Palatino Linotype" w:hAnsi="Palatino Linotype"/>
+        </w:rPr>
+      </w:pPr>
+    </w:p>
+    <w:p>
+      <w:pPr>
+        <w:rPr>
+          <w:rFonts w:ascii="Palatino Linotype" w:hAnsi="Palatino Linotype"/>
+        </w:rPr>
+      </w:pPr>
+      <w:r>
+        <w:rPr>
+          <w:rFonts w:ascii="Palatino Linotype" w:hAnsi="Palatino Linotype"/>
         </w:rPr>
         <w:t xml:space="preserve">Conclusion: </w:t>
       </w:r>
@@ -3995,127 +3505,165 @@
     <w:p>
       <w:pPr>
         <w:rPr>
-          <w:sz w:val="24"/>
-          <w:szCs w:val="24"/>
-        </w:rPr>
-      </w:pPr>
-      <w:r>
-        <w:rPr>
-          <w:sz w:val="24"/>
-          <w:szCs w:val="24"/>
+          <w:rFonts w:ascii="Palatino Linotype" w:hAnsi="Palatino Linotype"/>
+        </w:rPr>
+      </w:pPr>
+      <w:r>
+        <w:rPr>
+          <w:rFonts w:ascii="Palatino Linotype" w:hAnsi="Palatino Linotype"/>
         </w:rPr>
         <w:t xml:space="preserve">VI works better for both smaller and larger complex problems, even though PI outputs same policy. VI converges faster. Shorter steps of PI may look better but the time duration is higher. Although in this experiment Q-learning did not perform well due to the nature of the problem, however with more experiments with tuned parameters it would do better. In many </w:t>
       </w:r>
       <w:proofErr w:type="gramStart"/>
       <w:r>
         <w:rPr>
-          <w:sz w:val="24"/>
-          <w:szCs w:val="24"/>
+          <w:rFonts w:ascii="Palatino Linotype" w:hAnsi="Palatino Linotype"/>
         </w:rPr>
         <w:t>real life</w:t>
       </w:r>
       <w:proofErr w:type="gramEnd"/>
       <w:r>
         <w:rPr>
-          <w:sz w:val="24"/>
-          <w:szCs w:val="24"/>
+          <w:rFonts w:ascii="Palatino Linotype" w:hAnsi="Palatino Linotype"/>
         </w:rPr>
         <w:t xml:space="preserve"> problems Q-learning performs better. However, we left it for future experiments. </w:t>
       </w:r>
-      <w:bookmarkStart w:id="0" w:name="_GoBack"/>
-      <w:bookmarkEnd w:id="0"/>
-    </w:p>
-    <w:p>
-      <w:pPr>
-        <w:rPr>
-          <w:b/>
-          <w:sz w:val="24"/>
-          <w:szCs w:val="24"/>
-        </w:rPr>
-      </w:pPr>
-    </w:p>
-    <w:p>
-      <w:pPr>
-        <w:rPr>
-          <w:b/>
-          <w:sz w:val="24"/>
-          <w:szCs w:val="24"/>
-        </w:rPr>
-      </w:pPr>
-      <w:r>
-        <w:rPr>
-          <w:b/>
-          <w:sz w:val="24"/>
-          <w:szCs w:val="24"/>
+    </w:p>
+    <w:p>
+      <w:pPr>
+        <w:rPr>
+          <w:rFonts w:ascii="Palatino Linotype" w:hAnsi="Palatino Linotype"/>
+        </w:rPr>
+      </w:pPr>
+    </w:p>
+    <w:p>
+      <w:pPr>
+        <w:rPr>
+          <w:rFonts w:ascii="Palatino Linotype" w:hAnsi="Palatino Linotype"/>
+        </w:rPr>
+      </w:pPr>
+      <w:r>
+        <w:rPr>
+          <w:rFonts w:ascii="Palatino Linotype" w:hAnsi="Palatino Linotype"/>
         </w:rPr>
         <w:t>Work Cited:</w:t>
       </w:r>
     </w:p>
     <w:p>
-      <w:r>
-        <w:lastRenderedPageBreak/>
+      <w:pPr>
+        <w:rPr>
+          <w:rFonts w:ascii="Palatino Linotype" w:hAnsi="Palatino Linotype"/>
+        </w:rPr>
+      </w:pPr>
+      <w:r>
+        <w:rPr>
+          <w:rFonts w:ascii="Palatino Linotype" w:hAnsi="Palatino Linotype"/>
+        </w:rPr>
         <w:t xml:space="preserve">[1] </w:t>
       </w:r>
       <w:proofErr w:type="spellStart"/>
       <w:r>
+        <w:rPr>
+          <w:rFonts w:ascii="Palatino Linotype" w:hAnsi="Palatino Linotype"/>
+        </w:rPr>
         <w:t>OpenAI</w:t>
       </w:r>
       <w:proofErr w:type="spellEnd"/>
       <w:r>
+        <w:rPr>
+          <w:rFonts w:ascii="Palatino Linotype" w:hAnsi="Palatino Linotype"/>
+        </w:rPr>
         <w:t xml:space="preserve"> Examples. </w:t>
       </w:r>
       <w:hyperlink r:id="rId20" w:history="1">
         <w:r>
           <w:rPr>
             <w:rStyle w:val="Hyperlink"/>
+            <w:rFonts w:ascii="Palatino Linotype" w:hAnsi="Palatino Linotype"/>
           </w:rPr>
           <w:t>https://github.com/openai/gym/blob/master/gym/envs/toy_text/frozen_lake.py</w:t>
         </w:r>
       </w:hyperlink>
     </w:p>
     <w:p>
-      <w:r>
+      <w:pPr>
+        <w:rPr>
+          <w:rFonts w:ascii="Palatino Linotype" w:hAnsi="Palatino Linotype"/>
+        </w:rPr>
+      </w:pPr>
+      <w:r>
+        <w:rPr>
+          <w:rFonts w:ascii="Palatino Linotype" w:hAnsi="Palatino Linotype"/>
+        </w:rPr>
         <w:t>[2]</w:t>
       </w:r>
       <w:r>
+        <w:rPr>
+          <w:rFonts w:ascii="Palatino Linotype" w:hAnsi="Palatino Linotype"/>
+        </w:rPr>
         <w:t xml:space="preserve"> </w:t>
       </w:r>
       <w:hyperlink r:id="rId21" w:history="1">
         <w:r>
           <w:rPr>
             <w:rStyle w:val="Hyperlink"/>
+            <w:rFonts w:ascii="Palatino Linotype" w:hAnsi="Palatino Linotype"/>
           </w:rPr>
           <w:t>https://en.wikipedia.org/wiki/Q-learning</w:t>
         </w:r>
       </w:hyperlink>
     </w:p>
     <w:p>
-      <w:r>
+      <w:pPr>
+        <w:rPr>
+          <w:rFonts w:ascii="Palatino Linotype" w:hAnsi="Palatino Linotype"/>
+        </w:rPr>
+      </w:pPr>
+      <w:r>
+        <w:rPr>
+          <w:rFonts w:ascii="Palatino Linotype" w:hAnsi="Palatino Linotype"/>
+        </w:rPr>
         <w:t>[3]</w:t>
       </w:r>
       <w:r>
+        <w:rPr>
+          <w:rFonts w:ascii="Palatino Linotype" w:hAnsi="Palatino Linotype"/>
+        </w:rPr>
         <w:t xml:space="preserve"> </w:t>
       </w:r>
       <w:hyperlink r:id="rId22" w:history="1">
         <w:r>
           <w:rPr>
             <w:rStyle w:val="Hyperlink"/>
+            <w:rFonts w:ascii="Palatino Linotype" w:hAnsi="Palatino Linotype"/>
           </w:rPr>
           <w:t>http://www.dudonwai.com/docs/gt-omscs-cs7641-a4.pdf?pdf=gt-omscs-cs7641-a4</w:t>
         </w:r>
       </w:hyperlink>
     </w:p>
     <w:p>
-      <w:r>
+      <w:pPr>
+        <w:rPr>
+          <w:rFonts w:ascii="Palatino Linotype" w:hAnsi="Palatino Linotype"/>
+        </w:rPr>
+      </w:pPr>
+      <w:r>
+        <w:rPr>
+          <w:rFonts w:ascii="Palatino Linotype" w:hAnsi="Palatino Linotype"/>
+        </w:rPr>
         <w:t>[4]</w:t>
       </w:r>
       <w:r>
+        <w:rPr>
+          <w:rFonts w:ascii="Palatino Linotype" w:hAnsi="Palatino Linotype"/>
+        </w:rPr>
         <w:t xml:space="preserve"> </w:t>
       </w:r>
       <w:hyperlink r:id="rId23" w:history="1">
         <w:r>
           <w:rPr>
             <w:rStyle w:val="Hyperlink"/>
+            <w:rFonts w:ascii="Palatino Linotype" w:hAnsi="Palatino Linotype"/>
           </w:rPr>
           <w:t>https://github.com/cmaron/CS-7641-assignments</w:t>
         </w:r>
@@ -4124,15 +3672,47 @@
     <w:p>
       <w:pPr>
         <w:rPr>
-          <w:b/>
-          <w:sz w:val="24"/>
-          <w:szCs w:val="24"/>
-        </w:rPr>
-      </w:pPr>
+          <w:rFonts w:ascii="Palatino Linotype" w:hAnsi="Palatino Linotype"/>
+        </w:rPr>
+      </w:pPr>
+    </w:p>
+    <w:p>
+      <w:pPr>
+        <w:rPr>
+          <w:rFonts w:ascii="Palatino Linotype" w:hAnsi="Palatino Linotype"/>
+        </w:rPr>
+      </w:pPr>
+      <w:r>
+        <w:rPr>
+          <w:rFonts w:ascii="Palatino Linotype" w:hAnsi="Palatino Linotype"/>
+        </w:rPr>
+        <w:t xml:space="preserve">MDP Problems Description: Good job on the problem description VI/PI Problem1: Good job on plotting the convergence. Mention if the optimal policies of VI and PI are converging to the same value (evident from Fig 1) and explain why. VI/PI Problem 2: Similar comments as Problem 1. You must also mention how the state size affects the performance of VI &amp; PI -whether it converges, time to converge, etc. RL Problem 1: Being a model-free learner, exploration-exploitation tradeoff forms an integral part of the performance of the Q-learner. You must talk about at least 2 different exploration strategies and analyze how tuning diff params can affect the performance of the algo. You have mentioned epsilon-greedy approach but not experimented with epsilon. Good job on showing convergence plots for Q-learner and comparing its performance with VI and PI RL Problem 2: Your analysis is more lacking as </w:t>
+      </w:r>
+      <w:r>
+        <w:rPr>
+          <w:rFonts w:ascii="Palatino Linotype" w:hAnsi="Palatino Linotype"/>
+        </w:rPr>
+        <w:lastRenderedPageBreak/>
+        <w:t xml:space="preserve">compared to Problem 1 for Q-learner. Other comments are </w:t>
+      </w:r>
+      <w:proofErr w:type="gramStart"/>
+      <w:r>
+        <w:rPr>
+          <w:rFonts w:ascii="Palatino Linotype" w:hAnsi="Palatino Linotype"/>
+        </w:rPr>
+        <w:t>similar to</w:t>
+      </w:r>
+      <w:proofErr w:type="gramEnd"/>
+      <w:r>
+        <w:rPr>
+          <w:rFonts w:ascii="Palatino Linotype" w:hAnsi="Palatino Linotype"/>
+        </w:rPr>
+        <w:t xml:space="preserve"> Problem 1 Bonus: reward/cost vs time (iterations) Final comments:</w:t>
+      </w:r>
     </w:p>
     <w:sectPr>
       <w:pgSz w:w="12240" w:h="15840"/>
-      <w:pgMar w:top="1440" w:right="1440" w:bottom="1080" w:left="1440" w:header="720" w:footer="720" w:gutter="0"/>
+      <w:pgMar w:top="1440" w:right="1080" w:bottom="1440" w:left="1080" w:header="720" w:footer="720" w:gutter="0"/>
       <w:cols w:space="720"/>
       <w:docGrid w:linePitch="360"/>
     </w:sectPr>
@@ -4141,7 +3721,7 @@
 </file>
 
 <file path=word/numbering.xml><?xml version="1.0" encoding="utf-8"?>
-<w:numbering xmlns:wpc="http://schemas.microsoft.com/office/word/2010/wordprocessingCanvas" xmlns:cx="http://schemas.microsoft.com/office/drawing/2014/chartex" xmlns:cx1="http://schemas.microsoft.com/office/drawing/2015/9/8/chartex" xmlns:cx2="http://schemas.microsoft.com/office/drawing/2015/10/21/chartex" xmlns:cx3="http://schemas.microsoft.com/office/drawing/2016/5/9/chartex" xmlns:cx4="http://schemas.microsoft.com/office/drawing/2016/5/10/chartex" xmlns:cx5="http://schemas.microsoft.com/office/drawing/2016/5/11/chartex" xmlns:cx6="http://schemas.microsoft.com/office/drawing/2016/5/12/chartex" xmlns:cx7="http://schemas.microsoft.com/office/drawing/2016/5/13/chartex" xmlns:cx8="http://schemas.microsoft.com/office/drawing/2016/5/14/chartex" xmlns:mc="http://schemas.openxmlformats.org/markup-compatibility/2006" xmlns:aink="http://schemas.microsoft.com/office/drawing/2016/ink" xmlns:am3d="http://schemas.microsoft.com/office/drawing/2017/model3d" xmlns:o="urn:schemas-microsoft-com:office:office" xmlns:r="http://schemas.openxmlformats.org/officeDocument/2006/relationships" xmlns:m="http://schemas.openxmlformats.org/officeDocument/2006/math" xmlns:v="urn:schemas-microsoft-com:vml" xmlns:wp14="http://schemas.microsoft.com/office/word/2010/wordprocessingDrawing" xmlns:wp="http://schemas.openxmlformats.org/drawingml/2006/wordprocessingDrawing" xmlns:w10="urn:schemas-microsoft-com:office:word" xmlns:w="http://schemas.openxmlformats.org/wordprocessingml/2006/main" xmlns:w14="http://schemas.microsoft.com/office/word/2010/wordml" xmlns:w15="http://schemas.microsoft.com/office/word/2012/wordml" xmlns:w16cid="http://schemas.microsoft.com/office/word/2016/wordml/cid" xmlns:w16se="http://schemas.microsoft.com/office/word/2015/wordml/symex" xmlns:wpg="http://schemas.microsoft.com/office/word/2010/wordprocessingGroup" xmlns:wpi="http://schemas.microsoft.com/office/word/2010/wordprocessingInk" xmlns:wne="http://schemas.microsoft.com/office/word/2006/wordml" xmlns:wps="http://schemas.microsoft.com/office/word/2010/wordprocessingShape" mc:Ignorable="w14 w15 w16se w16cid wp14">
+<w:numbering xmlns:wpc="http://schemas.microsoft.com/office/word/2010/wordprocessingCanvas" xmlns:cx="http://schemas.microsoft.com/office/drawing/2014/chartex" xmlns:cx1="http://schemas.microsoft.com/office/drawing/2015/9/8/chartex" xmlns:cx2="http://schemas.microsoft.com/office/drawing/2015/10/21/chartex" xmlns:cx3="http://schemas.microsoft.com/office/drawing/2016/5/9/chartex" xmlns:cx4="http://schemas.microsoft.com/office/drawing/2016/5/10/chartex" xmlns:cx5="http://schemas.microsoft.com/office/drawing/2016/5/11/chartex" xmlns:cx6="http://schemas.microsoft.com/office/drawing/2016/5/12/chartex" xmlns:cx7="http://schemas.microsoft.com/office/drawing/2016/5/13/chartex" xmlns:cx8="http://schemas.microsoft.com/office/drawing/2016/5/14/chartex" xmlns:mc="http://schemas.openxmlformats.org/markup-compatibility/2006" xmlns:aink="http://schemas.microsoft.com/office/drawing/2016/ink" xmlns:am3d="http://schemas.microsoft.com/office/drawing/2017/model3d" xmlns:o="urn:schemas-microsoft-com:office:office" xmlns:r="http://schemas.openxmlformats.org/officeDocument/2006/relationships" xmlns:m="http://schemas.openxmlformats.org/officeDocument/2006/math" xmlns:v="urn:schemas-microsoft-com:vml" xmlns:wp14="http://schemas.microsoft.com/office/word/2010/wordprocessingDrawing" xmlns:wp="http://schemas.openxmlformats.org/drawingml/2006/wordprocessingDrawing" xmlns:w10="urn:schemas-microsoft-com:office:word" xmlns:w="http://schemas.openxmlformats.org/wordprocessingml/2006/main" xmlns:w14="http://schemas.microsoft.com/office/word/2010/wordml" xmlns:w15="http://schemas.microsoft.com/office/word/2012/wordml" xmlns:w16cex="http://schemas.microsoft.com/office/word/2018/wordml/cex" xmlns:w16cid="http://schemas.microsoft.com/office/word/2016/wordml/cid" xmlns:w16="http://schemas.microsoft.com/office/word/2018/wordml" xmlns:w16sdtdh="http://schemas.microsoft.com/office/word/2020/wordml/sdtdatahash" xmlns:w16se="http://schemas.microsoft.com/office/word/2015/wordml/symex" xmlns:wpg="http://schemas.microsoft.com/office/word/2010/wordprocessingGroup" xmlns:wpi="http://schemas.microsoft.com/office/word/2010/wordprocessingInk" xmlns:wne="http://schemas.microsoft.com/office/word/2006/wordml" xmlns:wps="http://schemas.microsoft.com/office/word/2010/wordprocessingShape" mc:Ignorable="w14 w15 w16se w16cid w16 w16cex w16sdtdh wp14">
   <w:abstractNum w:abstractNumId="0" w15:restartNumberingAfterBreak="0">
     <w:nsid w:val="35C465ED"/>
     <w:multiLevelType w:val="hybridMultilevel"/>
@@ -4433,20 +4013,20 @@
       </w:pPr>
     </w:lvl>
   </w:abstractNum>
-  <w:num w:numId="1">
+  <w:num w:numId="1" w16cid:durableId="389229263">
     <w:abstractNumId w:val="2"/>
   </w:num>
-  <w:num w:numId="2">
+  <w:num w:numId="2" w16cid:durableId="1766420446">
     <w:abstractNumId w:val="0"/>
   </w:num>
-  <w:num w:numId="3">
+  <w:num w:numId="3" w16cid:durableId="1621497622">
     <w:abstractNumId w:val="1"/>
   </w:num>
 </w:numbering>
 </file>
 
 <file path=word/styles.xml><?xml version="1.0" encoding="utf-8"?>
-<w:styles xmlns:mc="http://schemas.openxmlformats.org/markup-compatibility/2006" xmlns:r="http://schemas.openxmlformats.org/officeDocument/2006/relationships" xmlns:w="http://schemas.openxmlformats.org/wordprocessingml/2006/main" xmlns:w14="http://schemas.microsoft.com/office/word/2010/wordml" xmlns:w15="http://schemas.microsoft.com/office/word/2012/wordml" xmlns:w16cid="http://schemas.microsoft.com/office/word/2016/wordml/cid" xmlns:w16se="http://schemas.microsoft.com/office/word/2015/wordml/symex" mc:Ignorable="w14 w15 w16se w16cid">
+<w:styles xmlns:mc="http://schemas.openxmlformats.org/markup-compatibility/2006" xmlns:r="http://schemas.openxmlformats.org/officeDocument/2006/relationships" xmlns:w="http://schemas.openxmlformats.org/wordprocessingml/2006/main" xmlns:w14="http://schemas.microsoft.com/office/word/2010/wordml" xmlns:w15="http://schemas.microsoft.com/office/word/2012/wordml" xmlns:w16cex="http://schemas.microsoft.com/office/word/2018/wordml/cex" xmlns:w16cid="http://schemas.microsoft.com/office/word/2016/wordml/cid" xmlns:w16="http://schemas.microsoft.com/office/word/2018/wordml" xmlns:w16sdtdh="http://schemas.microsoft.com/office/word/2020/wordml/sdtdatahash" xmlns:w16se="http://schemas.microsoft.com/office/word/2015/wordml/symex" mc:Ignorable="w14 w15 w16se w16cid w16 w16cex w16sdtdh">
   <w:docDefaults>
     <w:rPrDefault>
       <w:rPr>
@@ -4568,6 +4148,7 @@
     <w:lsdException w:name="HTML Sample" w:semiHidden="1" w:unhideWhenUsed="1"/>
     <w:lsdException w:name="HTML Typewriter" w:semiHidden="1" w:unhideWhenUsed="1"/>
     <w:lsdException w:name="HTML Variable" w:semiHidden="1" w:unhideWhenUsed="1"/>
+    <w:lsdException w:name="Normal Table" w:semiHidden="1" w:unhideWhenUsed="1"/>
     <w:lsdException w:name="annotation subject" w:semiHidden="1" w:unhideWhenUsed="1"/>
     <w:lsdException w:name="No List" w:semiHidden="1" w:unhideWhenUsed="1"/>
     <w:lsdException w:name="Outline List 1" w:semiHidden="1" w:unhideWhenUsed="1"/>
@@ -4614,8 +4195,10 @@
     <w:lsdException w:name="Table Subtle 2" w:semiHidden="1" w:unhideWhenUsed="1"/>
     <w:lsdException w:name="Table Web 1" w:semiHidden="1" w:unhideWhenUsed="1"/>
     <w:lsdException w:name="Table Web 2" w:semiHidden="1" w:unhideWhenUsed="1"/>
+    <w:lsdException w:name="Table Web 3" w:semiHidden="1" w:unhideWhenUsed="1"/>
     <w:lsdException w:name="Balloon Text" w:semiHidden="1" w:unhideWhenUsed="1"/>
     <w:lsdException w:name="Table Grid" w:uiPriority="39"/>
+    <w:lsdException w:name="Table Theme" w:semiHidden="1" w:unhideWhenUsed="1"/>
     <w:lsdException w:name="Placeholder Text" w:semiHidden="1"/>
     <w:lsdException w:name="No Spacing" w:uiPriority="1" w:qFormat="1"/>
     <w:lsdException w:name="Light Shading" w:uiPriority="60"/>
@@ -4844,7 +4427,6 @@
   <w:style w:type="character" w:default="1" w:styleId="DefaultParagraphFont">
     <w:name w:val="Default Paragraph Font"/>
     <w:uiPriority w:val="1"/>
-    <w:semiHidden/>
     <w:unhideWhenUsed/>
   </w:style>
   <w:style w:type="table" w:default="1" w:styleId="TableNormal">

</xml_diff>